<commit_message>
Informe final con correcciones del profesor
</commit_message>
<xml_diff>
--- a/Robots_TP/Informe/Predicción de Compradores Habituales de una Promoción de Ventas.docx
+++ b/Robots_TP/Informe/Predicción de Compradores Habituales de una Promoción de Ventas.docx
@@ -1,10 +1,10 @@
 
 <file path=word/document.xml><?xml version="1.0" encoding="utf-8"?>
-<w:document xmlns:ve="http://schemas.openxmlformats.org/markup-compatibility/2006" xmlns:o="urn:schemas-microsoft-com:office:office" xmlns:r="http://schemas.openxmlformats.org/officeDocument/2006/relationships" xmlns:m="http://schemas.openxmlformats.org/officeDocument/2006/math" xmlns:v="urn:schemas-microsoft-com:vml" xmlns:wp="http://schemas.openxmlformats.org/drawingml/2006/wordprocessingDrawing" xmlns:w10="urn:schemas-microsoft-com:office:word" xmlns:w="http://schemas.openxmlformats.org/wordprocessingml/2006/main" xmlns:wne="http://schemas.microsoft.com/office/word/2006/wordml">
+<w:document xmlns:wpc="http://schemas.microsoft.com/office/word/2010/wordprocessingCanvas" xmlns:mc="http://schemas.openxmlformats.org/markup-compatibility/2006" xmlns:o="urn:schemas-microsoft-com:office:office" xmlns:r="http://schemas.openxmlformats.org/officeDocument/2006/relationships" xmlns:m="http://schemas.openxmlformats.org/officeDocument/2006/math" xmlns:v="urn:schemas-microsoft-com:vml" xmlns:wp14="http://schemas.microsoft.com/office/word/2010/wordprocessingDrawing" xmlns:wp="http://schemas.openxmlformats.org/drawingml/2006/wordprocessingDrawing" xmlns:w10="urn:schemas-microsoft-com:office:word" xmlns:w="http://schemas.openxmlformats.org/wordprocessingml/2006/main" xmlns:w14="http://schemas.microsoft.com/office/word/2010/wordml" xmlns:wpg="http://schemas.microsoft.com/office/word/2010/wordprocessingGroup" xmlns:wpi="http://schemas.microsoft.com/office/word/2010/wordprocessingInk" xmlns:wne="http://schemas.microsoft.com/office/word/2006/wordml" xmlns:wps="http://schemas.microsoft.com/office/word/2010/wordprocessingShape" mc:Ignorable="w14 wp14">
   <w:body>
     <w:p>
       <w:pPr>
-        <w:pStyle w:val="title"/>
+        <w:pStyle w:val="Ttulo10"/>
         <w:rPr>
           <w:lang w:val="es-AR"/>
         </w:rPr>
@@ -19,6 +19,7 @@
     <w:p>
       <w:pPr>
         <w:pStyle w:val="author"/>
+        <w:jc w:val="both"/>
         <w:rPr>
           <w:lang w:val="es-AR"/>
         </w:rPr>
@@ -29,6 +30,234 @@
         </w:rPr>
         <w:t>Javier Lara</w:t>
       </w:r>
+      <w:r>
+        <w:rPr>
+          <w:lang w:val="es-AR"/>
+        </w:rPr>
+        <w:t xml:space="preserve"> </w:t>
+      </w:r>
+      <w:r>
+        <w:rPr>
+          <w:lang w:val="es-AR"/>
+        </w:rPr>
+        <w:tab/>
+      </w:r>
+      <w:r>
+        <w:rPr>
+          <w:lang w:val="es-AR"/>
+        </w:rPr>
+        <w:tab/>
+      </w:r>
+      <w:proofErr w:type="spellStart"/>
+      <w:r>
+        <w:rPr>
+          <w:lang w:val="es-AR"/>
+        </w:rPr>
+        <w:t>Padron</w:t>
+      </w:r>
+      <w:proofErr w:type="spellEnd"/>
+      <w:r>
+        <w:rPr>
+          <w:lang w:val="es-AR"/>
+        </w:rPr>
+        <w:t xml:space="preserve">: </w:t>
+      </w:r>
+      <w:r>
+        <w:rPr>
+          <w:lang w:val="es-AR"/>
+        </w:rPr>
+        <w:t>93343</w:t>
+      </w:r>
+      <w:r>
+        <w:rPr>
+          <w:lang w:val="es-AR"/>
+        </w:rPr>
+        <w:t xml:space="preserve">          Mail: </w:t>
+      </w:r>
+      <w:r>
+        <w:rPr>
+          <w:rStyle w:val="go"/>
+          <w:lang w:val="es-AR"/>
+        </w:rPr>
+        <w:t>jlara91@gmail.com</w:t>
+      </w:r>
+    </w:p>
+    <w:p>
+      <w:pPr>
+        <w:pStyle w:val="author"/>
+        <w:jc w:val="both"/>
+        <w:rPr>
+          <w:lang w:val="es-AR"/>
+        </w:rPr>
+      </w:pPr>
+      <w:r>
+        <w:rPr>
+          <w:lang w:val="es-AR"/>
+        </w:rPr>
+        <w:t xml:space="preserve">Di </w:t>
+      </w:r>
+      <w:proofErr w:type="spellStart"/>
+      <w:r>
+        <w:rPr>
+          <w:lang w:val="es-AR"/>
+        </w:rPr>
+        <w:t>Tomaso</w:t>
+      </w:r>
+      <w:proofErr w:type="spellEnd"/>
+      <w:r>
+        <w:rPr>
+          <w:lang w:val="es-AR"/>
+        </w:rPr>
+        <w:t xml:space="preserve"> </w:t>
+      </w:r>
+      <w:proofErr w:type="spellStart"/>
+      <w:r>
+        <w:rPr>
+          <w:lang w:val="es-AR"/>
+        </w:rPr>
+        <w:t>Nicolas</w:t>
+      </w:r>
+      <w:proofErr w:type="spellEnd"/>
+      <w:r>
+        <w:rPr>
+          <w:lang w:val="es-AR"/>
+        </w:rPr>
+        <w:t xml:space="preserve"> </w:t>
+      </w:r>
+      <w:r>
+        <w:rPr>
+          <w:lang w:val="es-AR"/>
+        </w:rPr>
+        <w:tab/>
+      </w:r>
+      <w:bookmarkStart w:id="0" w:name="_GoBack"/>
+      <w:bookmarkEnd w:id="0"/>
+      <w:proofErr w:type="spellStart"/>
+      <w:r>
+        <w:rPr>
+          <w:lang w:val="es-AR"/>
+        </w:rPr>
+        <w:t>P</w:t>
+      </w:r>
+      <w:r>
+        <w:rPr>
+          <w:lang w:val="es-AR"/>
+        </w:rPr>
+        <w:t>adron</w:t>
+      </w:r>
+      <w:proofErr w:type="spellEnd"/>
+      <w:r>
+        <w:rPr>
+          <w:lang w:val="es-AR"/>
+        </w:rPr>
+        <w:t>:</w:t>
+      </w:r>
+      <w:r>
+        <w:rPr>
+          <w:lang w:val="es-AR"/>
+        </w:rPr>
+        <w:t xml:space="preserve"> 88408</w:t>
+      </w:r>
+      <w:r>
+        <w:rPr>
+          <w:lang w:val="es-AR"/>
+        </w:rPr>
+        <w:t xml:space="preserve">          Mail: </w:t>
+      </w:r>
+      <w:r>
+        <w:rPr>
+          <w:rStyle w:val="gi"/>
+          <w:lang w:val="es-AR"/>
+        </w:rPr>
+        <w:t>ditomaso.nh@gmail.com</w:t>
+      </w:r>
+      <w:r>
+        <w:rPr>
+          <w:lang w:val="es-AR"/>
+        </w:rPr>
+        <w:t xml:space="preserve">   </w:t>
+      </w:r>
+      <w:r>
+        <w:rPr>
+          <w:lang w:val="es-AR"/>
+        </w:rPr>
+        <w:t xml:space="preserve">   </w:t>
+      </w:r>
+      <w:r>
+        <w:rPr>
+          <w:lang w:val="es-AR"/>
+        </w:rPr>
+        <w:t xml:space="preserve"> </w:t>
+      </w:r>
+    </w:p>
+    <w:p>
+      <w:pPr>
+        <w:pStyle w:val="author"/>
+        <w:jc w:val="both"/>
+        <w:rPr>
+          <w:lang w:val="es-AR"/>
+        </w:rPr>
+      </w:pPr>
+      <w:proofErr w:type="spellStart"/>
+      <w:r>
+        <w:rPr>
+          <w:lang w:val="es-AR"/>
+        </w:rPr>
+        <w:t>Vazquez</w:t>
+      </w:r>
+      <w:proofErr w:type="spellEnd"/>
+      <w:r>
+        <w:rPr>
+          <w:lang w:val="es-AR"/>
+        </w:rPr>
+        <w:t xml:space="preserve"> Diego               </w:t>
+      </w:r>
+      <w:r>
+        <w:rPr>
+          <w:lang w:val="es-AR"/>
+        </w:rPr>
+        <w:t xml:space="preserve"> </w:t>
+      </w:r>
+      <w:r>
+        <w:rPr>
+          <w:lang w:val="es-AR"/>
+        </w:rPr>
+        <w:t xml:space="preserve">  </w:t>
+      </w:r>
+      <w:proofErr w:type="spellStart"/>
+      <w:r>
+        <w:rPr>
+          <w:lang w:val="es-AR"/>
+        </w:rPr>
+        <w:t>Padron</w:t>
+      </w:r>
+      <w:proofErr w:type="spellEnd"/>
+      <w:proofErr w:type="gramStart"/>
+      <w:r>
+        <w:rPr>
+          <w:lang w:val="es-AR"/>
+        </w:rPr>
+        <w:t>:</w:t>
+      </w:r>
+      <w:r>
+        <w:rPr>
+          <w:lang w:val="es-AR"/>
+        </w:rPr>
+        <w:t xml:space="preserve"> </w:t>
+      </w:r>
+      <w:r>
+        <w:rPr>
+          <w:lang w:val="es-AR"/>
+        </w:rPr>
+        <w:t xml:space="preserve"> 78709</w:t>
+      </w:r>
+      <w:proofErr w:type="gramEnd"/>
+      <w:r>
+        <w:rPr>
+          <w:lang w:val="es-AR"/>
+        </w:rPr>
+        <w:t xml:space="preserve">          Mail: vazquez.diego@gmail.com</w:t>
+      </w:r>
     </w:p>
     <w:p>
       <w:pPr>
@@ -37,6 +266,14 @@
           <w:lang w:val="es-AR"/>
         </w:rPr>
       </w:pPr>
+    </w:p>
+    <w:p>
+      <w:pPr>
+        <w:pStyle w:val="address"/>
+        <w:rPr>
+          <w:lang w:val="es-AR"/>
+        </w:rPr>
+      </w:pPr>
       <w:r>
         <w:rPr>
           <w:lang w:val="es-AR"/>
@@ -71,28 +308,320 @@
         <w:rPr>
           <w:lang w:val="es-AR"/>
         </w:rPr>
-        <w:t xml:space="preserve"> En el presente trabajo, se mostrará una manera de poder predecir compradores habituales luego de una promoción de ventas. </w:t>
-      </w:r>
-      <w:r>
-        <w:rPr>
-          <w:lang w:val="es-AR"/>
-        </w:rPr>
-        <w:t xml:space="preserve">Se explicará la solución propuesta en base a redes neuronales, utilizando una librería del lenguaje de programación </w:t>
+        <w:t xml:space="preserve"> En el presente trabajo, se mostrará una manera de poder</w:t>
+      </w:r>
+      <w:r>
+        <w:rPr>
+          <w:lang w:val="es-AR"/>
+        </w:rPr>
+        <w:t xml:space="preserve"> </w:t>
+      </w:r>
+      <w:r>
+        <w:rPr>
+          <w:lang w:val="es-AR"/>
+        </w:rPr>
+        <w:t xml:space="preserve"> predecir compradores habituales luego de una promoción de ventas. </w:t>
+      </w:r>
+      <w:r>
+        <w:rPr>
+          <w:lang w:val="es-AR"/>
+        </w:rPr>
+        <w:t xml:space="preserve">Se explicará la solución propuesta en base a redes neuronales, utilizando una librería del lenguaje de </w:t>
       </w:r>
       <w:proofErr w:type="spellStart"/>
       <w:r>
         <w:rPr>
           <w:lang w:val="es-AR"/>
         </w:rPr>
-        <w:t>Python</w:t>
+        <w:t>prog</w:t>
+      </w:r>
+      <w:proofErr w:type="gramStart"/>
+      <w:r>
+        <w:rPr>
+          <w:lang w:val="es-AR"/>
+        </w:rPr>
+        <w:t>,</w:t>
+      </w:r>
+      <w:r>
+        <w:rPr>
+          <w:lang w:val="es-AR"/>
+        </w:rPr>
+        <w:t>ramación</w:t>
       </w:r>
       <w:proofErr w:type="spellEnd"/>
+      <w:proofErr w:type="gramEnd"/>
+      <w:r>
+        <w:rPr>
+          <w:lang w:val="es-AR"/>
+        </w:rPr>
+        <w:t xml:space="preserve"> Python.</w:t>
+      </w:r>
+    </w:p>
+    <w:p>
+      <w:pPr>
+        <w:pStyle w:val="heading1"/>
+        <w:rPr>
+          <w:lang w:val="es-AR"/>
+        </w:rPr>
+      </w:pPr>
+      <w:r>
+        <w:rPr>
+          <w:lang w:val="es-AR"/>
+        </w:rPr>
+        <w:t>Introducción</w:t>
+      </w:r>
+    </w:p>
+    <w:p>
+      <w:pPr>
+        <w:ind w:firstLine="0"/>
+        <w:rPr>
+          <w:lang w:val="es-AR"/>
+        </w:rPr>
+      </w:pPr>
+      <w:r>
+        <w:rPr>
+          <w:lang w:val="es-AR"/>
+        </w:rPr>
+        <w:t>Las ofertas en los precios suelen servir como publicidad para un comerciante.</w:t>
+      </w:r>
+    </w:p>
+    <w:p>
+      <w:pPr>
+        <w:ind w:firstLine="0"/>
+        <w:rPr>
+          <w:lang w:val="es-AR"/>
+        </w:rPr>
+      </w:pPr>
+      <w:r>
+        <w:rPr>
+          <w:lang w:val="es-AR"/>
+        </w:rPr>
+        <w:t xml:space="preserve">   A su vez los clientes</w:t>
+      </w:r>
+      <w:r>
+        <w:rPr>
+          <w:lang w:val="es-AR"/>
+        </w:rPr>
+        <w:t xml:space="preserve"> </w:t>
+      </w:r>
+      <w:r>
+        <w:rPr>
+          <w:lang w:val="es-AR"/>
+        </w:rPr>
+        <w:t>v</w:t>
+      </w:r>
+      <w:r>
+        <w:rPr>
+          <w:lang w:val="es-AR"/>
+        </w:rPr>
+        <w:t>iven buscando y comparando precios de eso que quieren comprar y esperando el momento oportuno para poder</w:t>
+      </w:r>
+      <w:r>
+        <w:rPr>
+          <w:lang w:val="es-AR"/>
+        </w:rPr>
+        <w:t xml:space="preserve"> </w:t>
+      </w:r>
+      <w:r>
+        <w:rPr>
+          <w:lang w:val="es-AR"/>
+        </w:rPr>
+        <w:t xml:space="preserve"> adquirirlo.</w:t>
+      </w:r>
+    </w:p>
+    <w:p>
+      <w:pPr>
+        <w:ind w:firstLine="0"/>
+        <w:rPr>
+          <w:lang w:val="es-AR"/>
+        </w:rPr>
+      </w:pPr>
+      <w:r>
+        <w:rPr>
+          <w:lang w:val="es-AR"/>
+        </w:rPr>
+        <w:t xml:space="preserve"> </w:t>
+      </w:r>
+      <w:r>
+        <w:rPr>
+          <w:lang w:val="es-AR"/>
+        </w:rPr>
+        <w:t xml:space="preserve">Al cliente, este sistema de promociones por supuesto que le conviene. Entonces, ¿qué beneficio tiene el vendedor a la hora de ofrecer sus productos a un precio menor? Uno </w:t>
+      </w:r>
+      <w:r>
+        <w:rPr>
+          <w:lang w:val="es-AR"/>
+        </w:rPr>
+        <w:t xml:space="preserve">de los objetivos principales </w:t>
+      </w:r>
+      <w:r>
+        <w:rPr>
+          <w:lang w:val="es-AR"/>
+        </w:rPr>
+        <w:t>es poder absorber nuevos clientes, dándose a conocer a través de las ofertas.</w:t>
+      </w:r>
+    </w:p>
+    <w:p>
+      <w:pPr>
+        <w:rPr>
+          <w:lang w:val="es-AR"/>
+        </w:rPr>
+      </w:pPr>
+      <w:r>
+        <w:rPr>
+          <w:lang w:val="es-AR"/>
+        </w:rPr>
+        <w:t xml:space="preserve">Sin embargo, muchos clientes son oportunistas. Aprovechan estas ofertas y no compran nunca más. </w:t>
+      </w:r>
+    </w:p>
+    <w:p>
+      <w:pPr>
+        <w:rPr>
+          <w:lang w:val="es-AR"/>
+        </w:rPr>
+      </w:pPr>
+      <w:r>
+        <w:rPr>
+          <w:lang w:val="es-AR"/>
+        </w:rPr>
+        <w:t>Por este motivo, cualquier vendedor desea tener la posibilidad de predecir cuál cliente se convertirá luego en habitual.</w:t>
+      </w:r>
+    </w:p>
+    <w:p>
+      <w:pPr>
+        <w:pStyle w:val="heading1"/>
+        <w:rPr>
+          <w:lang w:val="es-AR"/>
+        </w:rPr>
+      </w:pPr>
+      <w:r>
+        <w:rPr>
+          <w:lang w:val="es-AR"/>
+        </w:rPr>
+        <w:t>Problema</w:t>
+      </w:r>
+    </w:p>
+    <w:p>
+      <w:pPr>
+        <w:pStyle w:val="p1a"/>
+        <w:rPr>
+          <w:lang w:val="es-AR"/>
+        </w:rPr>
+      </w:pPr>
+      <w:r>
+        <w:rPr>
+          <w:lang w:val="es-AR"/>
+        </w:rPr>
+        <w:t xml:space="preserve">Luego de una promoción de ventas (ya sea por navidad o el famoso “Black Friday”). El objetivo de estas ofertas es atraer nuevos clientes. </w:t>
+      </w:r>
+    </w:p>
+    <w:p>
+      <w:pPr>
+        <w:pStyle w:val="p1a"/>
+        <w:rPr>
+          <w:lang w:val="es-AR"/>
+        </w:rPr>
+      </w:pPr>
+      <w:r>
+        <w:rPr>
+          <w:lang w:val="es-AR"/>
+        </w:rPr>
+        <w:t>Sin embargo, muchos clientes son oportunistas. Aprovechan estas ofertas y no</w:t>
+      </w:r>
+    </w:p>
+    <w:p>
+      <w:pPr>
+        <w:pStyle w:val="p1a"/>
+        <w:rPr>
+          <w:lang w:val="es-AR"/>
+        </w:rPr>
+      </w:pPr>
+      <w:proofErr w:type="gramStart"/>
+      <w:r>
+        <w:rPr>
+          <w:lang w:val="es-AR"/>
+        </w:rPr>
+        <w:t>compran</w:t>
+      </w:r>
+      <w:proofErr w:type="gramEnd"/>
+      <w:r>
+        <w:rPr>
+          <w:lang w:val="es-AR"/>
+        </w:rPr>
+        <w:t xml:space="preserve"> nunca más</w:t>
+      </w:r>
       <w:r>
         <w:rPr>
           <w:lang w:val="es-AR"/>
         </w:rPr>
         <w:t>.</w:t>
       </w:r>
+      <w:r>
+        <w:rPr>
+          <w:lang w:val="es-AR"/>
+        </w:rPr>
+        <w:t xml:space="preserve"> Por supuesto que al ser precios más bajos, no impacta en absoluto en las ventas. </w:t>
+      </w:r>
+    </w:p>
+    <w:p>
+      <w:pPr>
+        <w:rPr>
+          <w:lang w:val="es-AR"/>
+        </w:rPr>
+      </w:pPr>
+      <w:r>
+        <w:rPr>
+          <w:lang w:val="es-AR"/>
+        </w:rPr>
+        <w:t xml:space="preserve">Es por eso que para los vendedores, sería muy importante identificar los clientes que se convierten en habituales. De esta manera, podrían reducir el costo de la promoción </w:t>
+      </w:r>
+      <w:r>
+        <w:rPr>
+          <w:lang w:val="es-AR"/>
+        </w:rPr>
+        <w:t>y mejorar el retorno sobre la inversión (ROI).</w:t>
+      </w:r>
+    </w:p>
+    <w:p>
+      <w:pPr>
+        <w:rPr>
+          <w:lang w:val="es-AR"/>
+        </w:rPr>
+      </w:pPr>
+      <w:r>
+        <w:rPr>
+          <w:lang w:val="es-AR"/>
+        </w:rPr>
+        <w:lastRenderedPageBreak/>
+        <w:t>Sabiendo que es muy difícil esta tarea, se obtuvo una base de datos de Tmall.com, donde se poseen los datos de muchas compras realizadas en este sitio. En particular, son las compras realizadas por nuevos compradores durante la promoción del día “</w:t>
+      </w:r>
+      <w:proofErr w:type="spellStart"/>
+      <w:r>
+        <w:rPr>
+          <w:lang w:val="es-AR"/>
+        </w:rPr>
+        <w:t>Double</w:t>
+      </w:r>
+      <w:proofErr w:type="spellEnd"/>
+      <w:r>
+        <w:rPr>
+          <w:lang w:val="es-AR"/>
+        </w:rPr>
+        <w:t xml:space="preserve"> 11”, una promoción famosa en los Estados Unidos.</w:t>
+      </w:r>
+    </w:p>
+    <w:p>
+      <w:pPr>
+        <w:rPr>
+          <w:lang w:val="es-AR"/>
+        </w:rPr>
+      </w:pPr>
+      <w:r>
+        <w:rPr>
+          <w:lang w:val="es-AR"/>
+        </w:rPr>
+        <w:t>El objetivo es poder predecir cuáles de estos nuevos compradores, se convertirán en compradores habituales en el futuro.</w:t>
+      </w:r>
     </w:p>
     <w:p>
       <w:pPr>
@@ -105,7 +634,7 @@
         <w:rPr>
           <w:lang w:val="es-AR"/>
         </w:rPr>
-        <w:t>Introducción</w:t>
+        <w:t>Solución Propuesta</w:t>
       </w:r>
     </w:p>
     <w:p>
@@ -119,186 +648,6 @@
         <w:rPr>
           <w:lang w:val="es-AR"/>
         </w:rPr>
-        <w:t>A todos nos gustan las ofertas. Vivimos buscando y comparando precios de eso que tanto queremos comprar; esperando el momento oportuno para poder disfrutarlo sabiendo el ínfimo precio al cual pudimos adquirirlo.</w:t>
-      </w:r>
-    </w:p>
-    <w:p>
-      <w:pPr>
-        <w:rPr>
-          <w:lang w:val="es-AR"/>
-        </w:rPr>
-      </w:pPr>
-      <w:r>
-        <w:rPr>
-          <w:lang w:val="es-AR"/>
-        </w:rPr>
-        <w:t xml:space="preserve">Al cliente, este sistema de promociones por supuesto que le conviene. Entonces, ¿qué beneficio tiene el vendedor a la hora de ofrecer sus productos a un precio menor? Uno </w:t>
-      </w:r>
-      <w:r>
-        <w:rPr>
-          <w:lang w:val="es-AR"/>
-        </w:rPr>
-        <w:t xml:space="preserve">de los objetivos principales </w:t>
-      </w:r>
-      <w:r>
-        <w:rPr>
-          <w:lang w:val="es-AR"/>
-        </w:rPr>
-        <w:t>es poder absorber nuevos clientes, dándose a conocer a través de las ofertas.</w:t>
-      </w:r>
-    </w:p>
-    <w:p>
-      <w:pPr>
-        <w:rPr>
-          <w:lang w:val="es-AR"/>
-        </w:rPr>
-      </w:pPr>
-      <w:r>
-        <w:rPr>
-          <w:lang w:val="es-AR"/>
-        </w:rPr>
-        <w:t xml:space="preserve">Sin embargo, muchos clientes son oportunistas. Aprovechan estas ofertas y no compran nunca más. </w:t>
-      </w:r>
-    </w:p>
-    <w:p>
-      <w:pPr>
-        <w:rPr>
-          <w:lang w:val="es-AR"/>
-        </w:rPr>
-      </w:pPr>
-      <w:r>
-        <w:rPr>
-          <w:lang w:val="es-AR"/>
-        </w:rPr>
-        <w:t>Por este motivo, cualquier vendedor desea tener la posibilidad de predecir cuál cliente se convertirá luego en habitual.</w:t>
-      </w:r>
-    </w:p>
-    <w:p>
-      <w:pPr>
-        <w:pStyle w:val="heading1"/>
-        <w:rPr>
-          <w:lang w:val="es-AR"/>
-        </w:rPr>
-      </w:pPr>
-      <w:r>
-        <w:rPr>
-          <w:lang w:val="es-AR"/>
-        </w:rPr>
-        <w:t>Problema</w:t>
-      </w:r>
-    </w:p>
-    <w:p>
-      <w:pPr>
-        <w:pStyle w:val="p1a"/>
-        <w:rPr>
-          <w:lang w:val="es-AR"/>
-        </w:rPr>
-      </w:pPr>
-      <w:r>
-        <w:rPr>
-          <w:lang w:val="es-AR"/>
-        </w:rPr>
-        <w:t xml:space="preserve">Luego de una promoción de ventas (ya sea por navidad o el famoso “Black Friday”). El objetivo de estas ofertas es atraer nuevos clientes. </w:t>
-      </w:r>
-    </w:p>
-    <w:p>
-      <w:pPr>
-        <w:rPr>
-          <w:lang w:val="es-AR"/>
-        </w:rPr>
-      </w:pPr>
-      <w:r>
-        <w:rPr>
-          <w:lang w:val="es-AR"/>
-        </w:rPr>
-        <w:t xml:space="preserve">Sin embargo, estos clientes muchas veces son oportunistas; aprovechan las ofertas y nunca más compran. Por supuesto que al ser precios más bajos, no impacta en absoluto en las ventas. </w:t>
-      </w:r>
-    </w:p>
-    <w:p>
-      <w:pPr>
-        <w:rPr>
-          <w:lang w:val="es-AR"/>
-        </w:rPr>
-      </w:pPr>
-      <w:r>
-        <w:rPr>
-          <w:lang w:val="es-AR"/>
-        </w:rPr>
-        <w:t xml:space="preserve">Es por eso que para los vendedores, sería muy importante identificar los clientes que se convierten en habituales. De esta manera, podrían reducir el costo de la promoción </w:t>
-      </w:r>
-      <w:r>
-        <w:rPr>
-          <w:lang w:val="es-AR"/>
-        </w:rPr>
-        <w:t>y mejorar el retorno sobre la inversión (ROI).</w:t>
-      </w:r>
-    </w:p>
-    <w:p>
-      <w:pPr>
-        <w:rPr>
-          <w:lang w:val="es-AR"/>
-        </w:rPr>
-      </w:pPr>
-      <w:r>
-        <w:rPr>
-          <w:lang w:val="es-AR"/>
-        </w:rPr>
-        <w:t>Sabiendo que es muy difícil esta tarea, se obtuvo una base de datos de Tmall.com, donde se poseen los datos de muchas compras realizadas en este sitio. En particular, son las compras realizadas por nuevos compradores durante la promoción del día “</w:t>
-      </w:r>
-      <w:proofErr w:type="spellStart"/>
-      <w:r>
-        <w:rPr>
-          <w:lang w:val="es-AR"/>
-        </w:rPr>
-        <w:t>Double</w:t>
-      </w:r>
-      <w:proofErr w:type="spellEnd"/>
-      <w:r>
-        <w:rPr>
-          <w:lang w:val="es-AR"/>
-        </w:rPr>
-        <w:t xml:space="preserve"> 11”, una promoción famosa en los Estados Unidos.</w:t>
-      </w:r>
-    </w:p>
-    <w:p>
-      <w:pPr>
-        <w:rPr>
-          <w:lang w:val="es-AR"/>
-        </w:rPr>
-      </w:pPr>
-      <w:r>
-        <w:rPr>
-          <w:lang w:val="es-AR"/>
-        </w:rPr>
-        <w:lastRenderedPageBreak/>
-        <w:t>El objetivo es poder predecir cuáles de estos nuevos compradores, se convertirán en compradores habituales en el futuro.</w:t>
-      </w:r>
-    </w:p>
-    <w:p>
-      <w:pPr>
-        <w:pStyle w:val="heading1"/>
-        <w:rPr>
-          <w:lang w:val="es-AR"/>
-        </w:rPr>
-      </w:pPr>
-      <w:r>
-        <w:rPr>
-          <w:lang w:val="es-AR"/>
-        </w:rPr>
-        <w:t>Solución Propuesta</w:t>
-      </w:r>
-    </w:p>
-    <w:p>
-      <w:pPr>
-        <w:pStyle w:val="p1a"/>
-        <w:rPr>
-          <w:lang w:val="es-AR"/>
-        </w:rPr>
-      </w:pPr>
-      <w:r>
-        <w:rPr>
-          <w:lang w:val="es-AR"/>
-        </w:rPr>
         <w:t>Para poder solucionar el problema, se utilizará una red neuronal que prediga los compradores habituales.</w:t>
       </w:r>
     </w:p>
@@ -312,21 +661,7 @@
         <w:rPr>
           <w:lang w:val="es-AR"/>
         </w:rPr>
-        <w:t xml:space="preserve">Se decidió utilizar el lenguaje de programación </w:t>
-      </w:r>
-      <w:proofErr w:type="spellStart"/>
-      <w:r>
-        <w:rPr>
-          <w:lang w:val="es-AR"/>
-        </w:rPr>
-        <w:t>Python</w:t>
-      </w:r>
-      <w:proofErr w:type="spellEnd"/>
-      <w:r>
-        <w:rPr>
-          <w:lang w:val="es-AR"/>
-        </w:rPr>
-        <w:t xml:space="preserve">, ya que posee una librería llamada </w:t>
+        <w:t xml:space="preserve">Se decidió utilizar el lenguaje de programación Python, ya que posee una librería llamada </w:t>
       </w:r>
       <w:proofErr w:type="spellStart"/>
       <w:r>
@@ -442,7 +777,7 @@
           <w:insideH w:val="none" w:sz="0" w:space="0" w:color="auto"/>
           <w:insideV w:val="none" w:sz="0" w:space="0" w:color="auto"/>
         </w:tblBorders>
-        <w:tblLook w:val="04A0"/>
+        <w:tblLook w:val="04A0" w:firstRow="1" w:lastRow="0" w:firstColumn="1" w:lastColumn="0" w:noHBand="0" w:noVBand="1"/>
       </w:tblPr>
       <w:tblGrid>
         <w:gridCol w:w="2976"/>
@@ -879,6 +1214,7 @@
               <w:rPr>
                 <w:lang w:val="de-DE"/>
               </w:rPr>
+              <w:lastRenderedPageBreak/>
               <w:t>0: no habitual</w:t>
             </w:r>
           </w:p>
@@ -914,6 +1250,7 @@
               <w:rPr>
                 <w:lang w:val="de-DE"/>
               </w:rPr>
+              <w:lastRenderedPageBreak/>
               <w:t>ACTIVITY_LOG</w:t>
             </w:r>
           </w:p>
@@ -950,7 +1287,6 @@
         <w:rPr>
           <w:lang w:val="de-DE"/>
         </w:rPr>
-        <w:lastRenderedPageBreak/>
         <w:t>Preparación de los datos</w:t>
       </w:r>
     </w:p>
@@ -965,46 +1301,88 @@
         <w:rPr>
           <w:lang w:val="de-DE"/>
         </w:rPr>
-        <w:t xml:space="preserve">Para poder tener un mejor funcionamiento de la red, se decidió optimizar este set de datos, generando uno nuevo más „limpio“. </w:t>
-      </w:r>
-    </w:p>
-    <w:p>
-      <w:pPr>
-        <w:rPr>
-          <w:lang w:val="de-DE"/>
-        </w:rPr>
-      </w:pPr>
-      <w:r>
-        <w:rPr>
-          <w:lang w:val="de-DE"/>
-        </w:rPr>
-        <w:t>Se generó un script de preprocesamiento de los datos el cual elimina el „user_id“ y el „activity_log“ ya que no aportan información.</w:t>
-      </w:r>
-    </w:p>
-    <w:p>
-      <w:pPr>
-        <w:rPr>
-          <w:lang w:val="de-DE"/>
-        </w:rPr>
-      </w:pPr>
-      <w:r>
-        <w:rPr>
-          <w:lang w:val="de-DE"/>
-        </w:rPr>
-        <w:t>Además, se quitan completos todos los registros que tengan algún campo con el valor desconocido, ya que dificultan la predicción.</w:t>
-      </w:r>
-    </w:p>
-    <w:p>
-      <w:pPr>
-        <w:rPr>
-          <w:lang w:val="de-DE"/>
-        </w:rPr>
-      </w:pPr>
-      <w:r>
-        <w:rPr>
-          <w:lang w:val="de-DE"/>
-        </w:rPr>
-        <w:t>De esta manera, los campos de entrada de la red serán: AGE_RANGE, USER_ID y GENDER y de salida: LABEL.</w:t>
+        <w:t xml:space="preserve">Para poder tener un mejor funcionamiento de la red, se decidió optimizar este set de </w:t>
+      </w:r>
+      <w:r>
+        <w:rPr>
+          <w:lang w:val="de-DE"/>
+        </w:rPr>
+        <w:t xml:space="preserve">datos, generando uno nuevo más  ¨limpio¨ </w:t>
+      </w:r>
+      <w:r>
+        <w:rPr>
+          <w:lang w:val="de-DE"/>
+        </w:rPr>
+        <w:t xml:space="preserve">. </w:t>
+      </w:r>
+    </w:p>
+    <w:p>
+      <w:pPr>
+        <w:rPr>
+          <w:lang w:val="de-DE"/>
+        </w:rPr>
+      </w:pPr>
+      <w:r>
+        <w:rPr>
+          <w:lang w:val="de-DE"/>
+        </w:rPr>
+        <w:t>Se generó un script de preprocesamiento d</w:t>
+      </w:r>
+      <w:r>
+        <w:rPr>
+          <w:lang w:val="de-DE"/>
+        </w:rPr>
+        <w:t>e los datos el cual elimina el ¨user_id¨ y el ¨activity_log¨</w:t>
+      </w:r>
+      <w:r>
+        <w:rPr>
+          <w:lang w:val="de-DE"/>
+        </w:rPr>
+        <w:t xml:space="preserve"> ya que no aportan información.</w:t>
+      </w:r>
+    </w:p>
+    <w:p>
+      <w:pPr>
+        <w:rPr>
+          <w:lang w:val="de-DE"/>
+        </w:rPr>
+      </w:pPr>
+      <w:r>
+        <w:rPr>
+          <w:lang w:val="de-DE"/>
+        </w:rPr>
+        <w:t>Además, se quitaron</w:t>
+      </w:r>
+      <w:r>
+        <w:rPr>
+          <w:lang w:val="de-DE"/>
+        </w:rPr>
+        <w:t xml:space="preserve"> completos todos los registros que tengan algún campo con el valor desconocido, ya que dificultan la predicción.</w:t>
+      </w:r>
+    </w:p>
+    <w:p>
+      <w:pPr>
+        <w:rPr>
+          <w:lang w:val="de-DE"/>
+        </w:rPr>
+      </w:pPr>
+      <w:r>
+        <w:rPr>
+          <w:lang w:val="de-DE"/>
+        </w:rPr>
+        <w:t xml:space="preserve">De esta manera, </w:t>
+      </w:r>
+      <w:r>
+        <w:rPr>
+          <w:lang w:val="de-DE"/>
+        </w:rPr>
+        <w:t xml:space="preserve"> </w:t>
+      </w:r>
+      <w:r>
+        <w:rPr>
+          <w:lang w:val="de-DE"/>
+        </w:rPr>
+        <w:t>los campos de entrada de la red serán: AGE_RANGE, USER_ID y GENDER y de salida: LABEL.</w:t>
       </w:r>
     </w:p>
     <w:p>
@@ -1343,6 +1721,7 @@
         <w:rPr>
           <w:lang w:val="de-DE"/>
         </w:rPr>
+        <w:lastRenderedPageBreak/>
         <w:tab/>
         <w:t># Se sacan los registros que tengan valores que esten marcados como desconocidos segun el formato de cada atributo</w:t>
       </w:r>
@@ -1394,7 +1773,6 @@
         <w:rPr>
           <w:lang w:val="de-DE"/>
         </w:rPr>
-        <w:lastRenderedPageBreak/>
         <w:tab/>
         <w:t>if data[3] == '1':</w:t>
       </w:r>
@@ -1667,1457 +2045,1019 @@
         <w:rPr>
           <w:lang w:val="es-AR"/>
         </w:rPr>
-        <w:t xml:space="preserve">Luego la red es entrenada con un algoritmo de </w:t>
+        <w:t>Luego la red es entrenada con un algoritmo de Backpropagation, con un máximo de 30 ciclos de entrenamiento.</w:t>
+      </w:r>
+    </w:p>
+    <w:p>
+      <w:pPr>
+        <w:pStyle w:val="heading2"/>
+        <w:rPr>
+          <w:lang w:val="es-AR"/>
+        </w:rPr>
+      </w:pPr>
+      <w:r>
+        <w:rPr>
+          <w:lang w:val="es-AR"/>
+        </w:rPr>
+        <w:t>Código</w:t>
+      </w:r>
+    </w:p>
+    <w:p>
+      <w:pPr>
+        <w:rPr>
+          <w:lang w:val="es-AR"/>
+        </w:rPr>
+      </w:pPr>
+      <w:r>
+        <w:rPr>
+          <w:lang w:val="es-AR"/>
+        </w:rPr>
+        <w:t>El código en python es el siguiente</w:t>
+      </w:r>
+    </w:p>
+    <w:p>
+      <w:pPr>
+        <w:pStyle w:val="programcode"/>
+      </w:pPr>
+      <w:r>
+        <w:t>main.py</w:t>
+      </w:r>
+    </w:p>
+    <w:p>
+      <w:pPr>
+        <w:pStyle w:val="programcode"/>
+      </w:pPr>
+      <w:proofErr w:type="gramStart"/>
+      <w:r>
+        <w:t>from</w:t>
+      </w:r>
+      <w:proofErr w:type="gramEnd"/>
+      <w:r>
+        <w:t xml:space="preserve"> pybrain.tools.shortcuts import buildNetwork</w:t>
+      </w:r>
+    </w:p>
+    <w:p>
+      <w:pPr>
+        <w:pStyle w:val="programcode"/>
+      </w:pPr>
+      <w:proofErr w:type="gramStart"/>
+      <w:r>
+        <w:t>from</w:t>
+      </w:r>
+      <w:proofErr w:type="gramEnd"/>
+      <w:r>
+        <w:t xml:space="preserve"> pybrain.datasets import SupervisedDataSet</w:t>
+      </w:r>
+    </w:p>
+    <w:p>
+      <w:pPr>
+        <w:pStyle w:val="programcode"/>
+      </w:pPr>
+      <w:proofErr w:type="gramStart"/>
+      <w:r>
+        <w:t>from</w:t>
+      </w:r>
+      <w:proofErr w:type="gramEnd"/>
+      <w:r>
+        <w:t xml:space="preserve"> pybrain.supervised.trainers import BackpropTrainer</w:t>
+      </w:r>
+    </w:p>
+    <w:p>
+      <w:pPr>
+        <w:pStyle w:val="programcode"/>
+      </w:pPr>
+      <w:proofErr w:type="gramStart"/>
+      <w:r>
+        <w:t>from</w:t>
+      </w:r>
+      <w:proofErr w:type="gramEnd"/>
+      <w:r>
+        <w:t xml:space="preserve"> pybrain.structure import TanhLayer</w:t>
+      </w:r>
+    </w:p>
+    <w:p>
+      <w:pPr>
+        <w:pStyle w:val="programcode"/>
+      </w:pPr>
+      <w:proofErr w:type="gramStart"/>
+      <w:r>
+        <w:t>import</w:t>
+      </w:r>
+      <w:proofErr w:type="gramEnd"/>
+      <w:r>
+        <w:t xml:space="preserve"> csv</w:t>
+      </w:r>
+    </w:p>
+    <w:p>
+      <w:pPr>
+        <w:pStyle w:val="programcode"/>
+      </w:pPr>
+      <w:proofErr w:type="gramStart"/>
+      <w:r>
+        <w:t>import</w:t>
+      </w:r>
+      <w:proofErr w:type="gramEnd"/>
+      <w:r>
+        <w:t xml:space="preserve"> numpy as np</w:t>
+      </w:r>
+    </w:p>
+    <w:p>
+      <w:pPr>
+        <w:pStyle w:val="programcode"/>
+      </w:pPr>
+    </w:p>
+    <w:p>
+      <w:pPr>
+        <w:pStyle w:val="programcode"/>
+      </w:pPr>
+      <w:proofErr w:type="gramStart"/>
+      <w:r>
+        <w:t>ds</w:t>
+      </w:r>
+      <w:proofErr w:type="gramEnd"/>
+      <w:r>
+        <w:t xml:space="preserve"> = SupervisedDataSet(3, 1)</w:t>
+      </w:r>
+    </w:p>
+    <w:p>
+      <w:pPr>
+        <w:pStyle w:val="programcode"/>
+      </w:pPr>
+    </w:p>
+    <w:p>
+      <w:pPr>
+        <w:pStyle w:val="programcode"/>
+      </w:pPr>
+      <w:proofErr w:type="gramStart"/>
+      <w:r>
+        <w:t>fin</w:t>
+      </w:r>
+      <w:proofErr w:type="gramEnd"/>
+      <w:r>
+        <w:t xml:space="preserve"> = open('train_format2_processed.csv','r')</w:t>
+      </w:r>
+    </w:p>
+    <w:p>
+      <w:pPr>
+        <w:pStyle w:val="programcode"/>
+      </w:pPr>
+      <w:r>
+        <w:t xml:space="preserve">num_lines = </w:t>
+      </w:r>
+      <w:proofErr w:type="gramStart"/>
+      <w:r>
+        <w:t>sum(</w:t>
+      </w:r>
+      <w:proofErr w:type="gramEnd"/>
+      <w:r>
+        <w:t>1 for line in open('train_format2_processed.csv','r'))</w:t>
+      </w:r>
+    </w:p>
+    <w:p>
+      <w:pPr>
+        <w:pStyle w:val="programcode"/>
+      </w:pPr>
+      <w:proofErr w:type="gramStart"/>
+      <w:r>
+        <w:t>fin.readline()</w:t>
+      </w:r>
+      <w:proofErr w:type="gramEnd"/>
+    </w:p>
+    <w:p>
+      <w:pPr>
+        <w:pStyle w:val="programcode"/>
+      </w:pPr>
+    </w:p>
+    <w:p>
+      <w:pPr>
+        <w:pStyle w:val="programcode"/>
+      </w:pPr>
+      <w:proofErr w:type="gramStart"/>
+      <w:r>
+        <w:t>length</w:t>
+      </w:r>
+      <w:proofErr w:type="gramEnd"/>
+      <w:r>
+        <w:t xml:space="preserve"> = (num_lines - 1) / 2</w:t>
+      </w:r>
+    </w:p>
+    <w:p>
+      <w:pPr>
+        <w:pStyle w:val="programcode"/>
+      </w:pPr>
+    </w:p>
+    <w:p>
+      <w:pPr>
+        <w:pStyle w:val="programcode"/>
+      </w:pPr>
+      <w:proofErr w:type="gramStart"/>
+      <w:r>
+        <w:t>print</w:t>
+      </w:r>
+      <w:proofErr w:type="gramEnd"/>
+      <w:r>
+        <w:t xml:space="preserve"> "Reading data"</w:t>
+      </w:r>
+    </w:p>
+    <w:p>
+      <w:pPr>
+        <w:pStyle w:val="programcode"/>
+      </w:pPr>
+      <w:r>
+        <w:t>i = 0</w:t>
+      </w:r>
+    </w:p>
+    <w:p>
+      <w:pPr>
+        <w:pStyle w:val="programcode"/>
+      </w:pPr>
+      <w:proofErr w:type="gramStart"/>
+      <w:r>
+        <w:t>testData</w:t>
+      </w:r>
+      <w:proofErr w:type="gramEnd"/>
+      <w:r>
+        <w:t xml:space="preserve"> = []</w:t>
+      </w:r>
+    </w:p>
+    <w:p>
+      <w:pPr>
+        <w:pStyle w:val="programcode"/>
+      </w:pPr>
+      <w:proofErr w:type="gramStart"/>
+      <w:r>
+        <w:t>for</w:t>
+      </w:r>
+      <w:proofErr w:type="gramEnd"/>
+      <w:r>
+        <w:t xml:space="preserve"> line in fin.readlines():</w:t>
+      </w:r>
+    </w:p>
+    <w:p>
+      <w:pPr>
+        <w:pStyle w:val="programcode"/>
+        <w:rPr>
+          <w:lang w:val="es-AR"/>
+        </w:rPr>
+      </w:pPr>
+      <w:r>
+        <w:tab/>
+      </w:r>
+      <w:proofErr w:type="gramStart"/>
+      <w:r>
+        <w:rPr>
+          <w:lang w:val="es-AR"/>
+        </w:rPr>
+        <w:t>if</w:t>
+      </w:r>
+      <w:proofErr w:type="gramEnd"/>
+      <w:r>
+        <w:rPr>
+          <w:lang w:val="es-AR"/>
+        </w:rPr>
+        <w:t xml:space="preserve"> i &lt; length: # tomo una muestra de datos para el entrenamiento</w:t>
+      </w:r>
+    </w:p>
+    <w:p>
+      <w:pPr>
+        <w:pStyle w:val="programcode"/>
+      </w:pPr>
+      <w:r>
+        <w:rPr>
+          <w:lang w:val="es-AR"/>
+        </w:rPr>
+        <w:tab/>
+      </w:r>
+      <w:r>
+        <w:rPr>
+          <w:lang w:val="es-AR"/>
+        </w:rPr>
+        <w:tab/>
+      </w:r>
+      <w:proofErr w:type="gramStart"/>
+      <w:r>
+        <w:t>trainRow</w:t>
+      </w:r>
+      <w:proofErr w:type="gramEnd"/>
+      <w:r>
+        <w:t xml:space="preserve"> = [float(x) for x in line.strip().split(',')]</w:t>
+      </w:r>
+    </w:p>
+    <w:p>
+      <w:pPr>
+        <w:pStyle w:val="programcode"/>
+      </w:pPr>
+      <w:r>
+        <w:tab/>
+      </w:r>
+      <w:r>
+        <w:tab/>
+      </w:r>
+      <w:proofErr w:type="gramStart"/>
+      <w:r>
+        <w:t>ds.addSample(</w:t>
+      </w:r>
+      <w:proofErr w:type="gramEnd"/>
+      <w:r>
+        <w:t>tuple(trainRow[:3]),tuple(trainRow[3:]))</w:t>
+      </w:r>
+    </w:p>
+    <w:p>
+      <w:pPr>
+        <w:pStyle w:val="programcode"/>
+        <w:rPr>
+          <w:lang w:val="es-AR"/>
+        </w:rPr>
+      </w:pPr>
+      <w:r>
+        <w:tab/>
+      </w:r>
+      <w:r>
+        <w:tab/>
+      </w:r>
+      <w:r>
+        <w:rPr>
+          <w:lang w:val="es-AR"/>
+        </w:rPr>
+        <w:t>i = i + 1</w:t>
+      </w:r>
+    </w:p>
+    <w:p>
+      <w:pPr>
+        <w:pStyle w:val="programcode"/>
+        <w:rPr>
+          <w:lang w:val="es-AR"/>
+        </w:rPr>
+      </w:pPr>
+      <w:r>
+        <w:rPr>
+          <w:lang w:val="es-AR"/>
+        </w:rPr>
+        <w:tab/>
+      </w:r>
+      <w:proofErr w:type="gramStart"/>
+      <w:r>
+        <w:rPr>
+          <w:lang w:val="es-AR"/>
+        </w:rPr>
+        <w:t>elif</w:t>
+      </w:r>
+      <w:proofErr w:type="gramEnd"/>
+      <w:r>
+        <w:rPr>
+          <w:lang w:val="es-AR"/>
+        </w:rPr>
+        <w:t xml:space="preserve"> i &lt; length * 2: # tomo una muestra de datos para las pruebas</w:t>
+      </w:r>
+    </w:p>
+    <w:p>
+      <w:pPr>
+        <w:pStyle w:val="programcode"/>
+      </w:pPr>
+      <w:r>
+        <w:rPr>
+          <w:lang w:val="es-AR"/>
+        </w:rPr>
+        <w:tab/>
+      </w:r>
+      <w:r>
+        <w:rPr>
+          <w:lang w:val="es-AR"/>
+        </w:rPr>
+        <w:tab/>
+      </w:r>
+      <w:proofErr w:type="gramStart"/>
+      <w:r>
+        <w:t>testRow</w:t>
+      </w:r>
+      <w:proofErr w:type="gramEnd"/>
+      <w:r>
+        <w:t xml:space="preserve"> = [float(x) for x in line.strip().split(',')]</w:t>
+      </w:r>
+    </w:p>
+    <w:p>
+      <w:pPr>
+        <w:pStyle w:val="programcode"/>
+      </w:pPr>
+      <w:r>
+        <w:tab/>
+      </w:r>
+      <w:r>
+        <w:tab/>
+      </w:r>
+      <w:proofErr w:type="gramStart"/>
+      <w:r>
+        <w:t>testData.append(</w:t>
+      </w:r>
+      <w:proofErr w:type="gramEnd"/>
+      <w:r>
+        <w:t xml:space="preserve">testRow) </w:t>
+      </w:r>
+    </w:p>
+    <w:p>
+      <w:pPr>
+        <w:pStyle w:val="programcode"/>
+      </w:pPr>
+      <w:r>
+        <w:tab/>
+      </w:r>
+      <w:r>
+        <w:tab/>
+        <w:t>i = i + 1</w:t>
+      </w:r>
+    </w:p>
+    <w:p>
+      <w:pPr>
+        <w:pStyle w:val="programcode"/>
+      </w:pPr>
+      <w:r>
+        <w:tab/>
+      </w:r>
+      <w:proofErr w:type="gramStart"/>
+      <w:r>
+        <w:t>else</w:t>
+      </w:r>
+      <w:proofErr w:type="gramEnd"/>
+      <w:r>
+        <w:t xml:space="preserve">: </w:t>
+      </w:r>
+    </w:p>
+    <w:p>
+      <w:pPr>
+        <w:pStyle w:val="programcode"/>
+      </w:pPr>
+      <w:r>
+        <w:tab/>
+      </w:r>
+      <w:r>
+        <w:tab/>
+      </w:r>
+      <w:proofErr w:type="gramStart"/>
+      <w:r>
+        <w:t>break</w:t>
+      </w:r>
+      <w:proofErr w:type="gramEnd"/>
+    </w:p>
+    <w:p>
+      <w:pPr>
+        <w:pStyle w:val="programcode"/>
+      </w:pPr>
+    </w:p>
+    <w:p>
+      <w:pPr>
+        <w:pStyle w:val="programcode"/>
+      </w:pPr>
+      <w:r>
+        <w:t># Normalizo los atributos</w:t>
+      </w:r>
+    </w:p>
+    <w:p>
+      <w:pPr>
+        <w:pStyle w:val="programcode"/>
+      </w:pPr>
+      <w:r>
+        <w:t xml:space="preserve">i = </w:t>
+      </w:r>
+      <w:proofErr w:type="gramStart"/>
+      <w:r>
+        <w:t>np.array(</w:t>
+      </w:r>
+      <w:proofErr w:type="gramEnd"/>
+      <w:r>
+        <w:t>[d[0] for d in ds])</w:t>
+      </w:r>
+    </w:p>
+    <w:p>
+      <w:pPr>
+        <w:pStyle w:val="programcode"/>
+      </w:pPr>
+      <w:proofErr w:type="gramStart"/>
+      <w:r>
+        <w:t>i</w:t>
+      </w:r>
+      <w:proofErr w:type="gramEnd"/>
+      <w:r>
+        <w:t xml:space="preserve"> /= np.max(np.abs(i),axis=0)</w:t>
+      </w:r>
+    </w:p>
+    <w:p>
+      <w:pPr>
+        <w:pStyle w:val="programcode"/>
+      </w:pPr>
+      <w:r>
+        <w:t xml:space="preserve">o = </w:t>
+      </w:r>
+      <w:proofErr w:type="gramStart"/>
+      <w:r>
+        <w:t>np.array(</w:t>
+      </w:r>
+      <w:proofErr w:type="gramEnd"/>
+      <w:r>
+        <w:t>[d[1] for d in ds])</w:t>
+      </w:r>
+    </w:p>
+    <w:p>
+      <w:pPr>
+        <w:pStyle w:val="programcode"/>
+        <w:rPr>
+          <w:lang w:val="pt-BR"/>
+        </w:rPr>
+      </w:pPr>
+      <w:proofErr w:type="gramStart"/>
+      <w:r>
+        <w:rPr>
+          <w:lang w:val="pt-BR"/>
+        </w:rPr>
+        <w:t>o</w:t>
+      </w:r>
+      <w:proofErr w:type="gramEnd"/>
+      <w:r>
+        <w:rPr>
+          <w:lang w:val="pt-BR"/>
+        </w:rPr>
+        <w:t xml:space="preserve"> /= np.max(np.abs(o),axis=0)</w:t>
+      </w:r>
+    </w:p>
+    <w:p>
+      <w:pPr>
+        <w:pStyle w:val="programcode"/>
+        <w:rPr>
+          <w:lang w:val="pt-BR"/>
+        </w:rPr>
+      </w:pPr>
+    </w:p>
+    <w:p>
+      <w:pPr>
+        <w:pStyle w:val="programcode"/>
+      </w:pPr>
+      <w:proofErr w:type="gramStart"/>
+      <w:r>
+        <w:t>test</w:t>
+      </w:r>
+      <w:proofErr w:type="gramEnd"/>
+      <w:r>
+        <w:t xml:space="preserve"> = np.array([row for row in testData])</w:t>
+      </w:r>
+    </w:p>
+    <w:p>
+      <w:pPr>
+        <w:pStyle w:val="programcode"/>
+      </w:pPr>
+      <w:proofErr w:type="gramStart"/>
+      <w:r>
+        <w:t>test</w:t>
+      </w:r>
+      <w:proofErr w:type="gramEnd"/>
+      <w:r>
+        <w:t xml:space="preserve"> /= np.max(np.abs(test), axis=0)</w:t>
+      </w:r>
+    </w:p>
+    <w:p>
+      <w:pPr>
+        <w:pStyle w:val="programcode"/>
+      </w:pPr>
+    </w:p>
+    <w:p>
+      <w:pPr>
+        <w:pStyle w:val="programcode"/>
+      </w:pPr>
+      <w:proofErr w:type="gramStart"/>
+      <w:r>
+        <w:t>nds</w:t>
+      </w:r>
+      <w:proofErr w:type="gramEnd"/>
+      <w:r>
+        <w:t xml:space="preserve"> = SupervisedDataSet(3, 1)</w:t>
+      </w:r>
+    </w:p>
+    <w:p>
+      <w:pPr>
+        <w:pStyle w:val="programcode"/>
+      </w:pPr>
+      <w:proofErr w:type="gramStart"/>
+      <w:r>
+        <w:t>for</w:t>
+      </w:r>
+      <w:proofErr w:type="gramEnd"/>
+      <w:r>
+        <w:t xml:space="preserve"> ix in range(len(ds)):</w:t>
+      </w:r>
+    </w:p>
+    <w:p>
+      <w:pPr>
+        <w:pStyle w:val="programcode"/>
+        <w:rPr>
+          <w:lang w:val="pt-BR"/>
+        </w:rPr>
+      </w:pPr>
+      <w:r>
+        <w:t xml:space="preserve">    </w:t>
+      </w:r>
+      <w:proofErr w:type="gramStart"/>
+      <w:r>
+        <w:rPr>
+          <w:lang w:val="pt-BR"/>
+        </w:rPr>
+        <w:t>nds</w:t>
+      </w:r>
+      <w:proofErr w:type="gramEnd"/>
+      <w:r>
+        <w:rPr>
+          <w:lang w:val="pt-BR"/>
+        </w:rPr>
+        <w:t>.addSample( i[ix], o[ix])</w:t>
+      </w:r>
+    </w:p>
+    <w:p>
+      <w:pPr>
+        <w:pStyle w:val="programcode"/>
+        <w:rPr>
+          <w:lang w:val="pt-BR"/>
+        </w:rPr>
+      </w:pPr>
+    </w:p>
+    <w:p>
+      <w:pPr>
+        <w:pStyle w:val="programcode"/>
+      </w:pPr>
+      <w:proofErr w:type="gramStart"/>
+      <w:r>
+        <w:t>net</w:t>
+      </w:r>
+      <w:proofErr w:type="gramEnd"/>
+      <w:r>
+        <w:t xml:space="preserve"> = buildNetwork(nds.indim,3,2,nds.outdim, recurrent=True)</w:t>
+      </w:r>
+    </w:p>
+    <w:p>
+      <w:pPr>
+        <w:pStyle w:val="programcode"/>
+      </w:pPr>
+      <w:r>
+        <w:lastRenderedPageBreak/>
+        <w:t xml:space="preserve">t = </w:t>
+      </w:r>
+      <w:proofErr w:type="gramStart"/>
+      <w:r>
+        <w:t>BackpropTrainer(</w:t>
+      </w:r>
+      <w:proofErr w:type="gramEnd"/>
+      <w:r>
+        <w:t>net,verbose=True)</w:t>
+      </w:r>
+    </w:p>
+    <w:p>
+      <w:pPr>
+        <w:pStyle w:val="programcode"/>
+      </w:pPr>
+    </w:p>
+    <w:p>
+      <w:pPr>
+        <w:pStyle w:val="programcode"/>
+      </w:pPr>
+      <w:proofErr w:type="gramStart"/>
+      <w:r>
+        <w:t>print</w:t>
+      </w:r>
+      <w:proofErr w:type="gramEnd"/>
+      <w:r>
+        <w:t xml:space="preserve"> "Training"</w:t>
+      </w:r>
+    </w:p>
+    <w:p>
+      <w:pPr>
+        <w:pStyle w:val="programcode"/>
+      </w:pPr>
+      <w:proofErr w:type="gramStart"/>
+      <w:r>
+        <w:t>t.trainUntilConvergence(</w:t>
+      </w:r>
+      <w:proofErr w:type="gramEnd"/>
+      <w:r>
+        <w:t>nds,verbose=True, maxEpochs=30)</w:t>
+      </w:r>
+    </w:p>
+    <w:p>
+      <w:pPr>
+        <w:pStyle w:val="programcode"/>
+      </w:pPr>
+    </w:p>
+    <w:p>
+      <w:pPr>
+        <w:pStyle w:val="programcode"/>
+      </w:pPr>
+      <w:proofErr w:type="gramStart"/>
+      <w:r>
+        <w:t>print</w:t>
+      </w:r>
+      <w:proofErr w:type="gramEnd"/>
+      <w:r>
+        <w:t xml:space="preserve"> "Testing"</w:t>
+      </w:r>
+    </w:p>
+    <w:p>
+      <w:pPr>
+        <w:pStyle w:val="programcode"/>
+      </w:pPr>
+      <w:proofErr w:type="gramStart"/>
+      <w:r>
+        <w:t>fout</w:t>
+      </w:r>
+      <w:proofErr w:type="gramEnd"/>
+      <w:r>
+        <w:t xml:space="preserve"> = open('results.csv','w')</w:t>
+      </w:r>
+    </w:p>
+    <w:p>
+      <w:pPr>
+        <w:pStyle w:val="programcode"/>
+      </w:pPr>
+      <w:proofErr w:type="gramStart"/>
+      <w:r>
+        <w:t>writer</w:t>
+      </w:r>
+      <w:proofErr w:type="gramEnd"/>
+      <w:r>
+        <w:t xml:space="preserve"> = csv.writer(fout, delimiter=',')</w:t>
+      </w:r>
+    </w:p>
+    <w:p>
+      <w:pPr>
+        <w:pStyle w:val="programcode"/>
+      </w:pPr>
+      <w:proofErr w:type="gramStart"/>
+      <w:r>
+        <w:t>correct</w:t>
+      </w:r>
+      <w:proofErr w:type="gramEnd"/>
+      <w:r>
+        <w:t xml:space="preserve"> = 0</w:t>
+      </w:r>
+    </w:p>
+    <w:p>
+      <w:pPr>
+        <w:pStyle w:val="programcode"/>
+      </w:pPr>
+      <w:proofErr w:type="gramStart"/>
+      <w:r>
+        <w:t>total</w:t>
+      </w:r>
+      <w:proofErr w:type="gramEnd"/>
+      <w:r>
+        <w:t xml:space="preserve"> = 0</w:t>
+      </w:r>
+    </w:p>
+    <w:p>
+      <w:pPr>
+        <w:pStyle w:val="programcode"/>
+      </w:pPr>
+      <w:proofErr w:type="gramStart"/>
+      <w:r>
+        <w:t>for</w:t>
+      </w:r>
+      <w:proofErr w:type="gramEnd"/>
+      <w:r>
+        <w:t xml:space="preserve"> testRow in test:</w:t>
+      </w:r>
+    </w:p>
+    <w:p>
+      <w:pPr>
+        <w:pStyle w:val="programcode"/>
+      </w:pPr>
+      <w:r>
+        <w:tab/>
+      </w:r>
+      <w:proofErr w:type="gramStart"/>
+      <w:r>
+        <w:t>predicted</w:t>
+      </w:r>
+      <w:proofErr w:type="gramEnd"/>
+      <w:r>
+        <w:t xml:space="preserve"> = net.activate(testRow[:3])[0]</w:t>
+      </w:r>
+    </w:p>
+    <w:p>
+      <w:pPr>
+        <w:pStyle w:val="programcode"/>
+      </w:pPr>
+      <w:r>
+        <w:tab/>
+      </w:r>
+      <w:proofErr w:type="gramStart"/>
+      <w:r>
+        <w:t>roundedPredicted</w:t>
+      </w:r>
+      <w:proofErr w:type="gramEnd"/>
+      <w:r>
+        <w:t xml:space="preserve"> = round(predicted)</w:t>
+      </w:r>
+    </w:p>
+    <w:p>
+      <w:pPr>
+        <w:pStyle w:val="programcode"/>
+      </w:pPr>
+      <w:r>
+        <w:tab/>
+      </w:r>
+      <w:proofErr w:type="gramStart"/>
+      <w:r>
+        <w:t>writer.writerow(</w:t>
+      </w:r>
+      <w:proofErr w:type="gramEnd"/>
+      <w:r>
+        <w:t>np.append(testRow, [roundedPredicted,predicted]))</w:t>
+      </w:r>
+    </w:p>
+    <w:p>
+      <w:pPr>
+        <w:pStyle w:val="programcode"/>
+      </w:pPr>
+      <w:r>
+        <w:tab/>
+      </w:r>
+      <w:proofErr w:type="gramStart"/>
+      <w:r>
+        <w:t>if</w:t>
+      </w:r>
+      <w:proofErr w:type="gramEnd"/>
+      <w:r>
+        <w:t xml:space="preserve"> roundedPredicted == testRow[3]:</w:t>
+      </w:r>
+    </w:p>
+    <w:p>
+      <w:pPr>
+        <w:pStyle w:val="programcode"/>
+      </w:pPr>
+      <w:r>
+        <w:tab/>
+      </w:r>
+      <w:r>
+        <w:tab/>
+      </w:r>
+      <w:proofErr w:type="gramStart"/>
+      <w:r>
+        <w:t>correct</w:t>
+      </w:r>
+      <w:proofErr w:type="gramEnd"/>
+      <w:r>
+        <w:t xml:space="preserve"> = correct + 1</w:t>
+      </w:r>
+    </w:p>
+    <w:p>
+      <w:pPr>
+        <w:pStyle w:val="programcode"/>
+      </w:pPr>
+      <w:r>
+        <w:tab/>
+      </w:r>
+      <w:proofErr w:type="gramStart"/>
+      <w:r>
+        <w:t>total</w:t>
+      </w:r>
+      <w:proofErr w:type="gramEnd"/>
+      <w:r>
+        <w:t xml:space="preserve"> = total + 1</w:t>
+      </w:r>
+    </w:p>
+    <w:p>
+      <w:pPr>
+        <w:pStyle w:val="programcode"/>
+      </w:pPr>
+      <w:proofErr w:type="gramStart"/>
+      <w:r>
+        <w:t>print</w:t>
+      </w:r>
+      <w:proofErr w:type="gramEnd"/>
+      <w:r>
+        <w:t xml:space="preserve"> "Precission: " + str(float(correct)/float(total))</w:t>
+      </w:r>
+    </w:p>
+    <w:p>
+      <w:pPr>
+        <w:pStyle w:val="heading1"/>
+        <w:rPr>
+          <w:lang w:val="es-AR"/>
+        </w:rPr>
+      </w:pPr>
+      <w:r>
+        <w:rPr>
+          <w:lang w:val="es-AR"/>
+        </w:rPr>
+        <w:t>Resultados</w:t>
+      </w:r>
+    </w:p>
+    <w:p>
+      <w:pPr>
+        <w:pStyle w:val="p1a"/>
+        <w:rPr>
+          <w:lang w:val="es-AR"/>
+        </w:rPr>
+      </w:pPr>
+      <w:r>
+        <w:rPr>
+          <w:lang w:val="es-AR"/>
+        </w:rPr>
+        <w:t>Los resultados obtenidos son guardados en un archivo csv, para luego poder ser consultados. En la mayoría de los casos (se generaron los datos, la red y el entrenamiento varias veces) la precisión obtenida por la red promedia el 52%.</w:t>
+      </w:r>
+    </w:p>
+    <w:p>
+      <w:pPr>
+        <w:pStyle w:val="heading1"/>
+        <w:rPr>
+          <w:lang w:val="es-AR"/>
+        </w:rPr>
+      </w:pPr>
+      <w:r>
+        <w:rPr>
+          <w:lang w:val="es-AR"/>
+        </w:rPr>
+        <w:t>Conclusiones</w:t>
+      </w:r>
+    </w:p>
+    <w:p>
+      <w:pPr>
+        <w:pStyle w:val="p1a"/>
+        <w:rPr>
+          <w:lang w:val="es-AR"/>
+        </w:rPr>
+      </w:pPr>
+      <w:r>
+        <w:rPr>
+          <w:lang w:val="es-AR"/>
+        </w:rPr>
+        <w:t>Si bien el porcentaje de precisión no es muy elevado, sirve como un comienzo para poder predecir los posibles clientes. Con poder reconocer la mitad de los clientes que van a volver a comprar, según los cálculos de precisión obtenidos, es un avance enorme para los vendedores.</w:t>
+      </w:r>
+      <w:r>
+        <w:rPr>
+          <w:lang w:val="es-AR"/>
+        </w:rPr>
+        <w:t xml:space="preserve"> Además </w:t>
+      </w:r>
+      <w:r>
+        <w:rPr>
+          <w:lang w:val="es-AR"/>
+        </w:rPr>
+        <w:t xml:space="preserve">debido a que se obtuvo una precisión de solo 0,52 lo único que podemos afirmar es que los campos </w:t>
       </w:r>
       <w:proofErr w:type="spellStart"/>
       <w:r>
         <w:rPr>
           <w:lang w:val="es-AR"/>
         </w:rPr>
-        <w:t>Backpropagation</w:t>
+        <w:t>Age_Range</w:t>
       </w:r>
       <w:proofErr w:type="spellEnd"/>
       <w:r>
         <w:rPr>
           <w:lang w:val="es-AR"/>
         </w:rPr>
-        <w:t>, con un máximo de 30 ciclos de entrenamiento.</w:t>
-      </w:r>
-    </w:p>
-    <w:p>
-      <w:pPr>
-        <w:pStyle w:val="heading2"/>
-        <w:rPr>
-          <w:lang w:val="es-AR"/>
-        </w:rPr>
-      </w:pPr>
-      <w:r>
-        <w:rPr>
-          <w:lang w:val="es-AR"/>
-        </w:rPr>
-        <w:t>Código</w:t>
-      </w:r>
-    </w:p>
-    <w:p>
-      <w:pPr>
-        <w:rPr>
-          <w:lang w:val="es-AR"/>
-        </w:rPr>
-      </w:pPr>
-      <w:r>
-        <w:rPr>
-          <w:lang w:val="es-AR"/>
-        </w:rPr>
-        <w:t xml:space="preserve">El código en </w:t>
+        <w:t xml:space="preserve">, </w:t>
       </w:r>
       <w:proofErr w:type="spellStart"/>
       <w:r>
         <w:rPr>
           <w:lang w:val="es-AR"/>
         </w:rPr>
-        <w:t>python</w:t>
+        <w:t>Gender</w:t>
       </w:r>
       <w:proofErr w:type="spellEnd"/>
       <w:r>
         <w:rPr>
           <w:lang w:val="es-AR"/>
         </w:rPr>
-        <w:t xml:space="preserve"> es el siguiente</w:t>
-      </w:r>
-    </w:p>
-    <w:p>
-      <w:pPr>
-        <w:pStyle w:val="programcode"/>
-      </w:pPr>
-      <w:r>
-        <w:t>main.py</w:t>
-      </w:r>
-    </w:p>
-    <w:p>
-      <w:pPr>
-        <w:pStyle w:val="programcode"/>
-      </w:pPr>
-      <w:proofErr w:type="gramStart"/>
-      <w:r>
-        <w:t>from</w:t>
-      </w:r>
-      <w:proofErr w:type="gramEnd"/>
-      <w:r>
+        <w:t xml:space="preserve"> y </w:t>
+      </w:r>
+      <w:proofErr w:type="spellStart"/>
+      <w:r>
+        <w:rPr>
+          <w:lang w:val="es-AR"/>
+        </w:rPr>
+        <w:t>Merchant_Id</w:t>
+      </w:r>
+      <w:proofErr w:type="spellEnd"/>
+      <w:r>
+        <w:rPr>
+          <w:lang w:val="es-AR"/>
+        </w:rPr>
         <w:t xml:space="preserve"> </w:t>
       </w:r>
-      <w:proofErr w:type="spellStart"/>
-      <w:r>
-        <w:t>pybrain.tools.shortcuts</w:t>
-      </w:r>
-      <w:proofErr w:type="spellEnd"/>
-      <w:r>
-        <w:t xml:space="preserve"> import </w:t>
-      </w:r>
-      <w:proofErr w:type="spellStart"/>
-      <w:r>
-        <w:t>buildNetwork</w:t>
-      </w:r>
-      <w:proofErr w:type="spellEnd"/>
-    </w:p>
-    <w:p>
-      <w:pPr>
-        <w:pStyle w:val="programcode"/>
-      </w:pPr>
-      <w:proofErr w:type="gramStart"/>
-      <w:r>
-        <w:t>from</w:t>
-      </w:r>
-      <w:proofErr w:type="gramEnd"/>
-      <w:r>
+      <w:r>
+        <w:rPr>
+          <w:lang w:val="es-AR"/>
+        </w:rPr>
         <w:t xml:space="preserve"> </w:t>
       </w:r>
-      <w:proofErr w:type="spellStart"/>
-      <w:r>
-        <w:t>pybrain.datasets</w:t>
-      </w:r>
-      <w:proofErr w:type="spellEnd"/>
-      <w:r>
-        <w:t xml:space="preserve"> import </w:t>
-      </w:r>
-      <w:proofErr w:type="spellStart"/>
-      <w:r>
-        <w:t>SupervisedDataSet</w:t>
-      </w:r>
-      <w:proofErr w:type="spellEnd"/>
-    </w:p>
-    <w:p>
-      <w:pPr>
-        <w:pStyle w:val="programcode"/>
-      </w:pPr>
-      <w:proofErr w:type="gramStart"/>
-      <w:r>
-        <w:t>from</w:t>
-      </w:r>
-      <w:proofErr w:type="gramEnd"/>
-      <w:r>
-        <w:t xml:space="preserve"> </w:t>
-      </w:r>
-      <w:proofErr w:type="spellStart"/>
-      <w:r>
-        <w:t>pybrain.supervised.trainers</w:t>
-      </w:r>
-      <w:proofErr w:type="spellEnd"/>
-      <w:r>
-        <w:t xml:space="preserve"> import </w:t>
-      </w:r>
-      <w:proofErr w:type="spellStart"/>
-      <w:r>
-        <w:t>BackpropTrainer</w:t>
-      </w:r>
-      <w:proofErr w:type="spellEnd"/>
-    </w:p>
-    <w:p>
-      <w:pPr>
-        <w:pStyle w:val="programcode"/>
-      </w:pPr>
-      <w:proofErr w:type="gramStart"/>
-      <w:r>
-        <w:t>from</w:t>
-      </w:r>
-      <w:proofErr w:type="gramEnd"/>
-      <w:r>
-        <w:t xml:space="preserve"> </w:t>
-      </w:r>
-      <w:proofErr w:type="spellStart"/>
-      <w:r>
-        <w:t>pybrain.structure</w:t>
-      </w:r>
-      <w:proofErr w:type="spellEnd"/>
-      <w:r>
-        <w:t xml:space="preserve"> import </w:t>
-      </w:r>
-      <w:proofErr w:type="spellStart"/>
-      <w:r>
-        <w:t>TanhLayer</w:t>
-      </w:r>
-      <w:proofErr w:type="spellEnd"/>
-    </w:p>
-    <w:p>
-      <w:pPr>
-        <w:pStyle w:val="programcode"/>
-      </w:pPr>
-      <w:proofErr w:type="gramStart"/>
-      <w:r>
-        <w:t>import</w:t>
-      </w:r>
-      <w:proofErr w:type="gramEnd"/>
-      <w:r>
-        <w:t xml:space="preserve"> </w:t>
-      </w:r>
-      <w:proofErr w:type="spellStart"/>
-      <w:r>
-        <w:t>csv</w:t>
-      </w:r>
-      <w:proofErr w:type="spellEnd"/>
-    </w:p>
-    <w:p>
-      <w:pPr>
-        <w:pStyle w:val="programcode"/>
-      </w:pPr>
-      <w:proofErr w:type="gramStart"/>
-      <w:r>
-        <w:t>import</w:t>
-      </w:r>
-      <w:proofErr w:type="gramEnd"/>
-      <w:r>
-        <w:t xml:space="preserve"> </w:t>
-      </w:r>
-      <w:proofErr w:type="spellStart"/>
-      <w:r>
-        <w:t>numpy</w:t>
-      </w:r>
-      <w:proofErr w:type="spellEnd"/>
-      <w:r>
-        <w:t xml:space="preserve"> as </w:t>
-      </w:r>
-      <w:proofErr w:type="spellStart"/>
-      <w:r>
-        <w:t>np</w:t>
-      </w:r>
-      <w:proofErr w:type="spellEnd"/>
-    </w:p>
-    <w:p>
-      <w:pPr>
-        <w:pStyle w:val="programcode"/>
-      </w:pPr>
-    </w:p>
-    <w:p>
-      <w:pPr>
-        <w:pStyle w:val="programcode"/>
-      </w:pPr>
-      <w:proofErr w:type="spellStart"/>
-      <w:proofErr w:type="gramStart"/>
-      <w:r>
-        <w:t>ds</w:t>
-      </w:r>
-      <w:proofErr w:type="spellEnd"/>
-      <w:proofErr w:type="gramEnd"/>
-      <w:r>
-        <w:t xml:space="preserve"> = </w:t>
-      </w:r>
-      <w:proofErr w:type="spellStart"/>
-      <w:r>
-        <w:t>SupervisedDataSet</w:t>
-      </w:r>
-      <w:proofErr w:type="spellEnd"/>
-      <w:r>
-        <w:t>(3, 1)</w:t>
-      </w:r>
-    </w:p>
-    <w:p>
-      <w:pPr>
-        <w:pStyle w:val="programcode"/>
-      </w:pPr>
-    </w:p>
-    <w:p>
-      <w:pPr>
-        <w:pStyle w:val="programcode"/>
-      </w:pPr>
-      <w:proofErr w:type="gramStart"/>
-      <w:r>
-        <w:t>fin</w:t>
-      </w:r>
-      <w:proofErr w:type="gramEnd"/>
-      <w:r>
-        <w:t xml:space="preserve"> = open('train_format2_processed.csv','r')</w:t>
-      </w:r>
-    </w:p>
-    <w:p>
-      <w:pPr>
-        <w:pStyle w:val="programcode"/>
-      </w:pPr>
-      <w:proofErr w:type="spellStart"/>
-      <w:r>
-        <w:t>num_lines</w:t>
-      </w:r>
-      <w:proofErr w:type="spellEnd"/>
-      <w:r>
-        <w:t xml:space="preserve"> = </w:t>
-      </w:r>
-      <w:proofErr w:type="gramStart"/>
-      <w:r>
-        <w:t>sum(</w:t>
-      </w:r>
-      <w:proofErr w:type="gramEnd"/>
-      <w:r>
-        <w:t>1 for line in open('train_format2_processed.csv','r'))</w:t>
-      </w:r>
-    </w:p>
-    <w:p>
-      <w:pPr>
-        <w:pStyle w:val="programcode"/>
-      </w:pPr>
-      <w:proofErr w:type="spellStart"/>
-      <w:proofErr w:type="gramStart"/>
-      <w:r>
-        <w:lastRenderedPageBreak/>
-        <w:t>fin.readline</w:t>
-      </w:r>
-      <w:proofErr w:type="spellEnd"/>
-      <w:r>
-        <w:t>()</w:t>
-      </w:r>
-      <w:proofErr w:type="gramEnd"/>
-    </w:p>
-    <w:p>
-      <w:pPr>
-        <w:pStyle w:val="programcode"/>
-      </w:pPr>
-    </w:p>
-    <w:p>
-      <w:pPr>
-        <w:pStyle w:val="programcode"/>
-      </w:pPr>
-      <w:proofErr w:type="gramStart"/>
-      <w:r>
-        <w:t>length</w:t>
-      </w:r>
-      <w:proofErr w:type="gramEnd"/>
-      <w:r>
-        <w:t xml:space="preserve"> = (</w:t>
-      </w:r>
-      <w:proofErr w:type="spellStart"/>
-      <w:r>
-        <w:t>num_lines</w:t>
-      </w:r>
-      <w:proofErr w:type="spellEnd"/>
-      <w:r>
-        <w:t xml:space="preserve"> - 1) / 2</w:t>
-      </w:r>
-    </w:p>
-    <w:p>
-      <w:pPr>
-        <w:pStyle w:val="programcode"/>
-      </w:pPr>
-    </w:p>
-    <w:p>
-      <w:pPr>
-        <w:pStyle w:val="programcode"/>
-      </w:pPr>
-      <w:proofErr w:type="gramStart"/>
-      <w:r>
-        <w:t>print</w:t>
-      </w:r>
-      <w:proofErr w:type="gramEnd"/>
-      <w:r>
-        <w:t xml:space="preserve"> "Reading data"</w:t>
-      </w:r>
-    </w:p>
-    <w:p>
-      <w:pPr>
-        <w:pStyle w:val="programcode"/>
-      </w:pPr>
-      <w:proofErr w:type="spellStart"/>
-      <w:r>
-        <w:t>i</w:t>
-      </w:r>
-      <w:proofErr w:type="spellEnd"/>
-      <w:r>
-        <w:t xml:space="preserve"> = 0</w:t>
-      </w:r>
-    </w:p>
-    <w:p>
-      <w:pPr>
-        <w:pStyle w:val="programcode"/>
-      </w:pPr>
-      <w:proofErr w:type="spellStart"/>
-      <w:proofErr w:type="gramStart"/>
-      <w:r>
-        <w:t>testData</w:t>
-      </w:r>
-      <w:proofErr w:type="spellEnd"/>
-      <w:proofErr w:type="gramEnd"/>
-      <w:r>
-        <w:t xml:space="preserve"> = []</w:t>
-      </w:r>
-    </w:p>
-    <w:p>
-      <w:pPr>
-        <w:pStyle w:val="programcode"/>
-      </w:pPr>
-      <w:proofErr w:type="gramStart"/>
-      <w:r>
-        <w:t>for</w:t>
-      </w:r>
-      <w:proofErr w:type="gramEnd"/>
-      <w:r>
-        <w:t xml:space="preserve"> line in </w:t>
-      </w:r>
-      <w:proofErr w:type="spellStart"/>
-      <w:r>
-        <w:t>fin.readlines</w:t>
-      </w:r>
-      <w:proofErr w:type="spellEnd"/>
-      <w:r>
-        <w:t>():</w:t>
-      </w:r>
-    </w:p>
-    <w:p>
-      <w:pPr>
-        <w:pStyle w:val="programcode"/>
-        <w:rPr>
-          <w:lang w:val="es-AR"/>
-        </w:rPr>
-      </w:pPr>
-      <w:r>
-        <w:tab/>
-      </w:r>
-      <w:proofErr w:type="spellStart"/>
-      <w:proofErr w:type="gramStart"/>
-      <w:r>
-        <w:rPr>
-          <w:lang w:val="es-AR"/>
-        </w:rPr>
-        <w:t>if</w:t>
-      </w:r>
-      <w:proofErr w:type="spellEnd"/>
-      <w:proofErr w:type="gramEnd"/>
-      <w:r>
-        <w:rPr>
-          <w:lang w:val="es-AR"/>
-        </w:rPr>
-        <w:t xml:space="preserve"> i &lt; </w:t>
-      </w:r>
-      <w:proofErr w:type="spellStart"/>
-      <w:r>
-        <w:rPr>
-          <w:lang w:val="es-AR"/>
-        </w:rPr>
-        <w:t>length</w:t>
-      </w:r>
-      <w:proofErr w:type="spellEnd"/>
-      <w:r>
-        <w:rPr>
-          <w:lang w:val="es-AR"/>
-        </w:rPr>
-        <w:t>: # tomo una muestra de datos para el entrenamiento</w:t>
-      </w:r>
-    </w:p>
-    <w:p>
-      <w:pPr>
-        <w:pStyle w:val="programcode"/>
-      </w:pPr>
-      <w:r>
-        <w:rPr>
-          <w:lang w:val="es-AR"/>
-        </w:rPr>
-        <w:tab/>
-      </w:r>
-      <w:r>
-        <w:rPr>
-          <w:lang w:val="es-AR"/>
-        </w:rPr>
-        <w:tab/>
-      </w:r>
-      <w:proofErr w:type="spellStart"/>
-      <w:proofErr w:type="gramStart"/>
-      <w:r>
-        <w:t>trainRow</w:t>
-      </w:r>
-      <w:proofErr w:type="spellEnd"/>
-      <w:proofErr w:type="gramEnd"/>
-      <w:r>
-        <w:t xml:space="preserve"> = [float(x) for x in </w:t>
-      </w:r>
-      <w:proofErr w:type="spellStart"/>
-      <w:r>
-        <w:t>line.strip</w:t>
-      </w:r>
-      <w:proofErr w:type="spellEnd"/>
-      <w:r>
-        <w:t>().split(',')]</w:t>
-      </w:r>
-    </w:p>
-    <w:p>
-      <w:pPr>
-        <w:pStyle w:val="programcode"/>
-      </w:pPr>
-      <w:r>
-        <w:tab/>
-      </w:r>
-      <w:r>
-        <w:tab/>
-      </w:r>
-      <w:proofErr w:type="spellStart"/>
-      <w:proofErr w:type="gramStart"/>
-      <w:r>
-        <w:t>ds.addSample</w:t>
-      </w:r>
-      <w:proofErr w:type="spellEnd"/>
-      <w:r>
-        <w:t>(</w:t>
-      </w:r>
-      <w:proofErr w:type="spellStart"/>
-      <w:proofErr w:type="gramEnd"/>
-      <w:r>
-        <w:t>tuple</w:t>
-      </w:r>
-      <w:proofErr w:type="spellEnd"/>
-      <w:r>
-        <w:t>(</w:t>
-      </w:r>
-      <w:proofErr w:type="spellStart"/>
-      <w:r>
-        <w:t>trainRow</w:t>
-      </w:r>
-      <w:proofErr w:type="spellEnd"/>
-      <w:r>
-        <w:t>[:3]),</w:t>
-      </w:r>
-      <w:proofErr w:type="spellStart"/>
-      <w:r>
-        <w:t>tuple</w:t>
-      </w:r>
-      <w:proofErr w:type="spellEnd"/>
-      <w:r>
-        <w:t>(</w:t>
-      </w:r>
-      <w:proofErr w:type="spellStart"/>
-      <w:r>
-        <w:t>trainRow</w:t>
-      </w:r>
-      <w:proofErr w:type="spellEnd"/>
-      <w:r>
-        <w:t>[3:]))</w:t>
-      </w:r>
-    </w:p>
-    <w:p>
-      <w:pPr>
-        <w:pStyle w:val="programcode"/>
-        <w:rPr>
-          <w:lang w:val="es-AR"/>
-        </w:rPr>
-      </w:pPr>
-      <w:r>
-        <w:tab/>
-      </w:r>
-      <w:r>
-        <w:tab/>
-      </w:r>
-      <w:r>
-        <w:rPr>
-          <w:lang w:val="es-AR"/>
-        </w:rPr>
-        <w:t>i = i + 1</w:t>
-      </w:r>
-    </w:p>
-    <w:p>
-      <w:pPr>
-        <w:pStyle w:val="programcode"/>
-        <w:rPr>
-          <w:lang w:val="es-AR"/>
-        </w:rPr>
-      </w:pPr>
-      <w:r>
-        <w:rPr>
-          <w:lang w:val="es-AR"/>
-        </w:rPr>
-        <w:tab/>
-      </w:r>
-      <w:proofErr w:type="spellStart"/>
-      <w:proofErr w:type="gramStart"/>
-      <w:r>
-        <w:rPr>
-          <w:lang w:val="es-AR"/>
-        </w:rPr>
-        <w:t>elif</w:t>
-      </w:r>
-      <w:proofErr w:type="spellEnd"/>
-      <w:proofErr w:type="gramEnd"/>
-      <w:r>
-        <w:rPr>
-          <w:lang w:val="es-AR"/>
-        </w:rPr>
-        <w:t xml:space="preserve"> i &lt; </w:t>
-      </w:r>
-      <w:proofErr w:type="spellStart"/>
-      <w:r>
-        <w:rPr>
-          <w:lang w:val="es-AR"/>
-        </w:rPr>
-        <w:t>length</w:t>
-      </w:r>
-      <w:proofErr w:type="spellEnd"/>
-      <w:r>
-        <w:rPr>
-          <w:lang w:val="es-AR"/>
-        </w:rPr>
-        <w:t xml:space="preserve"> * 2: # tomo una muestra de datos para las pruebas</w:t>
-      </w:r>
-    </w:p>
-    <w:p>
-      <w:pPr>
-        <w:pStyle w:val="programcode"/>
-      </w:pPr>
-      <w:r>
-        <w:rPr>
-          <w:lang w:val="es-AR"/>
-        </w:rPr>
-        <w:tab/>
-      </w:r>
-      <w:r>
-        <w:rPr>
-          <w:lang w:val="es-AR"/>
-        </w:rPr>
-        <w:tab/>
-      </w:r>
-      <w:proofErr w:type="spellStart"/>
-      <w:proofErr w:type="gramStart"/>
-      <w:r>
-        <w:t>testRow</w:t>
-      </w:r>
-      <w:proofErr w:type="spellEnd"/>
-      <w:proofErr w:type="gramEnd"/>
-      <w:r>
-        <w:t xml:space="preserve"> = [float(x) for x in </w:t>
-      </w:r>
-      <w:proofErr w:type="spellStart"/>
-      <w:r>
-        <w:t>line.strip</w:t>
-      </w:r>
-      <w:proofErr w:type="spellEnd"/>
-      <w:r>
-        <w:t>().split(',')]</w:t>
-      </w:r>
-    </w:p>
-    <w:p>
-      <w:pPr>
-        <w:pStyle w:val="programcode"/>
-      </w:pPr>
-      <w:r>
-        <w:tab/>
-      </w:r>
-      <w:r>
-        <w:tab/>
-      </w:r>
-      <w:proofErr w:type="spellStart"/>
-      <w:proofErr w:type="gramStart"/>
-      <w:r>
-        <w:t>testData.append</w:t>
-      </w:r>
-      <w:proofErr w:type="spellEnd"/>
-      <w:r>
-        <w:t>(</w:t>
-      </w:r>
-      <w:proofErr w:type="spellStart"/>
-      <w:proofErr w:type="gramEnd"/>
-      <w:r>
-        <w:t>testRow</w:t>
-      </w:r>
-      <w:proofErr w:type="spellEnd"/>
-      <w:r>
-        <w:t xml:space="preserve">) </w:t>
-      </w:r>
-    </w:p>
-    <w:p>
-      <w:pPr>
-        <w:pStyle w:val="programcode"/>
-      </w:pPr>
-      <w:r>
-        <w:tab/>
-      </w:r>
-      <w:r>
-        <w:tab/>
-      </w:r>
-      <w:proofErr w:type="spellStart"/>
-      <w:r>
-        <w:t>i</w:t>
-      </w:r>
-      <w:proofErr w:type="spellEnd"/>
-      <w:r>
-        <w:t xml:space="preserve"> = </w:t>
-      </w:r>
-      <w:proofErr w:type="spellStart"/>
-      <w:r>
-        <w:t>i</w:t>
-      </w:r>
-      <w:proofErr w:type="spellEnd"/>
-      <w:r>
-        <w:t xml:space="preserve"> + 1</w:t>
-      </w:r>
-    </w:p>
-    <w:p>
-      <w:pPr>
-        <w:pStyle w:val="programcode"/>
-      </w:pPr>
-      <w:r>
-        <w:tab/>
-      </w:r>
-      <w:proofErr w:type="gramStart"/>
-      <w:r>
-        <w:t>else</w:t>
-      </w:r>
-      <w:proofErr w:type="gramEnd"/>
-      <w:r>
-        <w:t xml:space="preserve">: </w:t>
-      </w:r>
-    </w:p>
-    <w:p>
-      <w:pPr>
-        <w:pStyle w:val="programcode"/>
-      </w:pPr>
-      <w:r>
-        <w:tab/>
-      </w:r>
-      <w:r>
-        <w:tab/>
-      </w:r>
-      <w:proofErr w:type="gramStart"/>
-      <w:r>
-        <w:t>break</w:t>
-      </w:r>
-      <w:proofErr w:type="gramEnd"/>
-    </w:p>
-    <w:p>
-      <w:pPr>
-        <w:pStyle w:val="programcode"/>
-      </w:pPr>
-    </w:p>
-    <w:p>
-      <w:pPr>
-        <w:pStyle w:val="programcode"/>
-      </w:pPr>
-      <w:r>
-        <w:t xml:space="preserve"># </w:t>
-      </w:r>
-      <w:proofErr w:type="spellStart"/>
-      <w:r>
-        <w:t>Normalizo</w:t>
-      </w:r>
-      <w:proofErr w:type="spellEnd"/>
-      <w:r>
-        <w:t xml:space="preserve"> los </w:t>
-      </w:r>
-      <w:proofErr w:type="spellStart"/>
-      <w:r>
-        <w:t>atributos</w:t>
-      </w:r>
-      <w:proofErr w:type="spellEnd"/>
-    </w:p>
-    <w:p>
-      <w:pPr>
-        <w:pStyle w:val="programcode"/>
-      </w:pPr>
-      <w:proofErr w:type="spellStart"/>
-      <w:r>
-        <w:t>i</w:t>
-      </w:r>
-      <w:proofErr w:type="spellEnd"/>
-      <w:r>
-        <w:t xml:space="preserve"> = </w:t>
-      </w:r>
-      <w:proofErr w:type="spellStart"/>
-      <w:proofErr w:type="gramStart"/>
-      <w:r>
-        <w:t>np.array</w:t>
-      </w:r>
-      <w:proofErr w:type="spellEnd"/>
-      <w:r>
-        <w:t>(</w:t>
-      </w:r>
-      <w:proofErr w:type="gramEnd"/>
-      <w:r>
-        <w:t xml:space="preserve">[d[0] for d in </w:t>
-      </w:r>
-      <w:proofErr w:type="spellStart"/>
-      <w:r>
-        <w:t>ds</w:t>
-      </w:r>
-      <w:proofErr w:type="spellEnd"/>
-      <w:r>
-        <w:t>])</w:t>
-      </w:r>
-    </w:p>
-    <w:p>
-      <w:pPr>
-        <w:pStyle w:val="programcode"/>
-      </w:pPr>
-      <w:proofErr w:type="spellStart"/>
-      <w:proofErr w:type="gramStart"/>
-      <w:r>
-        <w:t>i</w:t>
-      </w:r>
-      <w:proofErr w:type="spellEnd"/>
-      <w:proofErr w:type="gramEnd"/>
-      <w:r>
-        <w:t xml:space="preserve"> /= np.max(np.abs(</w:t>
-      </w:r>
-      <w:proofErr w:type="spellStart"/>
-      <w:r>
-        <w:t>i</w:t>
-      </w:r>
-      <w:proofErr w:type="spellEnd"/>
-      <w:r>
-        <w:t>),axis=0)</w:t>
-      </w:r>
-    </w:p>
-    <w:p>
-      <w:pPr>
-        <w:pStyle w:val="programcode"/>
-      </w:pPr>
-      <w:r>
-        <w:t xml:space="preserve">o = </w:t>
-      </w:r>
-      <w:proofErr w:type="spellStart"/>
-      <w:proofErr w:type="gramStart"/>
-      <w:r>
-        <w:t>np.array</w:t>
-      </w:r>
-      <w:proofErr w:type="spellEnd"/>
-      <w:r>
-        <w:t>(</w:t>
-      </w:r>
-      <w:proofErr w:type="gramEnd"/>
-      <w:r>
-        <w:t xml:space="preserve">[d[1] for d in </w:t>
-      </w:r>
-      <w:proofErr w:type="spellStart"/>
-      <w:r>
-        <w:t>ds</w:t>
-      </w:r>
-      <w:proofErr w:type="spellEnd"/>
-      <w:r>
-        <w:t>])</w:t>
-      </w:r>
-    </w:p>
-    <w:p>
-      <w:pPr>
-        <w:pStyle w:val="programcode"/>
-        <w:rPr>
-          <w:lang w:val="es-AR"/>
-        </w:rPr>
-      </w:pPr>
-      <w:proofErr w:type="gramStart"/>
-      <w:r>
-        <w:rPr>
-          <w:lang w:val="es-AR"/>
-        </w:rPr>
-        <w:t>o</w:t>
-      </w:r>
-      <w:proofErr w:type="gramEnd"/>
-      <w:r>
-        <w:rPr>
-          <w:lang w:val="es-AR"/>
-        </w:rPr>
-        <w:t xml:space="preserve"> /= np.max(np.abs(o),axis=0)</w:t>
-      </w:r>
-    </w:p>
-    <w:p>
-      <w:pPr>
-        <w:pStyle w:val="programcode"/>
-        <w:rPr>
-          <w:lang w:val="es-AR"/>
-        </w:rPr>
-      </w:pPr>
-    </w:p>
-    <w:p>
-      <w:pPr>
-        <w:pStyle w:val="programcode"/>
-      </w:pPr>
-      <w:proofErr w:type="gramStart"/>
-      <w:r>
-        <w:t>test</w:t>
-      </w:r>
-      <w:proofErr w:type="gramEnd"/>
-      <w:r>
-        <w:t xml:space="preserve"> = </w:t>
-      </w:r>
-      <w:proofErr w:type="spellStart"/>
-      <w:r>
-        <w:t>np.array</w:t>
-      </w:r>
-      <w:proofErr w:type="spellEnd"/>
-      <w:r>
-        <w:t xml:space="preserve">([row for row in </w:t>
-      </w:r>
-      <w:proofErr w:type="spellStart"/>
-      <w:r>
-        <w:t>testData</w:t>
-      </w:r>
-      <w:proofErr w:type="spellEnd"/>
-      <w:r>
-        <w:t>])</w:t>
-      </w:r>
-    </w:p>
-    <w:p>
-      <w:pPr>
-        <w:pStyle w:val="programcode"/>
-      </w:pPr>
-      <w:proofErr w:type="gramStart"/>
-      <w:r>
-        <w:t>test</w:t>
-      </w:r>
-      <w:proofErr w:type="gramEnd"/>
-      <w:r>
-        <w:t xml:space="preserve"> /= np.max(np.abs(test), axis=0)</w:t>
-      </w:r>
-    </w:p>
-    <w:p>
-      <w:pPr>
-        <w:pStyle w:val="programcode"/>
-      </w:pPr>
-    </w:p>
-    <w:p>
-      <w:pPr>
-        <w:pStyle w:val="programcode"/>
-      </w:pPr>
-      <w:proofErr w:type="spellStart"/>
-      <w:proofErr w:type="gramStart"/>
-      <w:r>
-        <w:t>nds</w:t>
-      </w:r>
-      <w:proofErr w:type="spellEnd"/>
-      <w:proofErr w:type="gramEnd"/>
-      <w:r>
-        <w:t xml:space="preserve"> = </w:t>
-      </w:r>
-      <w:proofErr w:type="spellStart"/>
-      <w:r>
-        <w:t>SupervisedDataSet</w:t>
-      </w:r>
-      <w:proofErr w:type="spellEnd"/>
-      <w:r>
-        <w:t>(3, 1)</w:t>
-      </w:r>
-    </w:p>
-    <w:p>
-      <w:pPr>
-        <w:pStyle w:val="programcode"/>
-      </w:pPr>
-      <w:proofErr w:type="gramStart"/>
-      <w:r>
-        <w:t>for</w:t>
-      </w:r>
-      <w:proofErr w:type="gramEnd"/>
-      <w:r>
-        <w:t xml:space="preserve"> ix in range(</w:t>
-      </w:r>
-      <w:proofErr w:type="spellStart"/>
-      <w:r>
-        <w:t>len</w:t>
-      </w:r>
-      <w:proofErr w:type="spellEnd"/>
-      <w:r>
-        <w:t>(</w:t>
-      </w:r>
-      <w:proofErr w:type="spellStart"/>
-      <w:r>
-        <w:t>ds</w:t>
-      </w:r>
-      <w:proofErr w:type="spellEnd"/>
-      <w:r>
-        <w:t>)):</w:t>
-      </w:r>
-    </w:p>
-    <w:p>
-      <w:pPr>
-        <w:pStyle w:val="programcode"/>
-      </w:pPr>
-      <w:r>
-        <w:t xml:space="preserve">    </w:t>
-      </w:r>
-      <w:proofErr w:type="spellStart"/>
-      <w:proofErr w:type="gramStart"/>
-      <w:r>
-        <w:t>nds.addSample</w:t>
-      </w:r>
-      <w:proofErr w:type="spellEnd"/>
-      <w:r>
-        <w:t>(</w:t>
-      </w:r>
-      <w:proofErr w:type="gramEnd"/>
-      <w:r>
-        <w:t xml:space="preserve"> </w:t>
-      </w:r>
-      <w:proofErr w:type="spellStart"/>
-      <w:r>
-        <w:t>i</w:t>
-      </w:r>
-      <w:proofErr w:type="spellEnd"/>
-      <w:r>
-        <w:t>[ix], o[ix])</w:t>
-      </w:r>
-    </w:p>
-    <w:p>
-      <w:pPr>
-        <w:pStyle w:val="programcode"/>
-      </w:pPr>
-    </w:p>
-    <w:p>
-      <w:pPr>
-        <w:pStyle w:val="programcode"/>
-      </w:pPr>
-      <w:proofErr w:type="gramStart"/>
-      <w:r>
-        <w:t>net</w:t>
-      </w:r>
-      <w:proofErr w:type="gramEnd"/>
-      <w:r>
-        <w:t xml:space="preserve"> = </w:t>
-      </w:r>
-      <w:proofErr w:type="spellStart"/>
-      <w:r>
-        <w:t>buildNetwork</w:t>
-      </w:r>
-      <w:proofErr w:type="spellEnd"/>
-      <w:r>
-        <w:t>(nds.indim,3,2,nds.outdim, recurrent=True)</w:t>
-      </w:r>
-    </w:p>
-    <w:p>
-      <w:pPr>
-        <w:pStyle w:val="programcode"/>
-      </w:pPr>
-      <w:r>
-        <w:t xml:space="preserve">t = </w:t>
-      </w:r>
-      <w:proofErr w:type="spellStart"/>
-      <w:proofErr w:type="gramStart"/>
-      <w:r>
-        <w:t>BackpropTrainer</w:t>
-      </w:r>
-      <w:proofErr w:type="spellEnd"/>
-      <w:r>
-        <w:t>(</w:t>
-      </w:r>
-      <w:proofErr w:type="spellStart"/>
-      <w:proofErr w:type="gramEnd"/>
-      <w:r>
-        <w:t>net,verbose</w:t>
-      </w:r>
-      <w:proofErr w:type="spellEnd"/>
-      <w:r>
-        <w:t>=True)</w:t>
-      </w:r>
-    </w:p>
-    <w:p>
-      <w:pPr>
-        <w:pStyle w:val="programcode"/>
-      </w:pPr>
-    </w:p>
-    <w:p>
-      <w:pPr>
-        <w:pStyle w:val="programcode"/>
-      </w:pPr>
-      <w:proofErr w:type="gramStart"/>
-      <w:r>
-        <w:t>print</w:t>
-      </w:r>
-      <w:proofErr w:type="gramEnd"/>
-      <w:r>
-        <w:t xml:space="preserve"> "Training"</w:t>
-      </w:r>
-    </w:p>
-    <w:p>
-      <w:pPr>
-        <w:pStyle w:val="programcode"/>
-      </w:pPr>
-      <w:proofErr w:type="spellStart"/>
-      <w:proofErr w:type="gramStart"/>
-      <w:r>
-        <w:t>t.trainUntilConvergence</w:t>
-      </w:r>
-      <w:proofErr w:type="spellEnd"/>
-      <w:r>
-        <w:t>(</w:t>
-      </w:r>
-      <w:proofErr w:type="spellStart"/>
-      <w:proofErr w:type="gramEnd"/>
-      <w:r>
-        <w:t>nds,verbose</w:t>
-      </w:r>
-      <w:proofErr w:type="spellEnd"/>
-      <w:r>
-        <w:t xml:space="preserve">=True, </w:t>
-      </w:r>
-      <w:proofErr w:type="spellStart"/>
-      <w:r>
-        <w:t>maxEpochs</w:t>
-      </w:r>
-      <w:proofErr w:type="spellEnd"/>
-      <w:r>
-        <w:t>=30)</w:t>
-      </w:r>
-    </w:p>
-    <w:p>
-      <w:pPr>
-        <w:pStyle w:val="programcode"/>
-      </w:pPr>
-    </w:p>
-    <w:p>
-      <w:pPr>
-        <w:pStyle w:val="programcode"/>
-      </w:pPr>
-      <w:proofErr w:type="gramStart"/>
-      <w:r>
-        <w:t>print</w:t>
-      </w:r>
-      <w:proofErr w:type="gramEnd"/>
-      <w:r>
-        <w:t xml:space="preserve"> "Testing"</w:t>
-      </w:r>
-    </w:p>
-    <w:p>
-      <w:pPr>
-        <w:pStyle w:val="programcode"/>
-      </w:pPr>
-      <w:proofErr w:type="spellStart"/>
-      <w:proofErr w:type="gramStart"/>
-      <w:r>
-        <w:lastRenderedPageBreak/>
-        <w:t>fout</w:t>
-      </w:r>
-      <w:proofErr w:type="spellEnd"/>
-      <w:proofErr w:type="gramEnd"/>
-      <w:r>
-        <w:t xml:space="preserve"> = open('</w:t>
-      </w:r>
-      <w:proofErr w:type="spellStart"/>
-      <w:r>
-        <w:t>results.csv','w</w:t>
-      </w:r>
-      <w:proofErr w:type="spellEnd"/>
-      <w:r>
-        <w:t>')</w:t>
-      </w:r>
-    </w:p>
-    <w:p>
-      <w:pPr>
-        <w:pStyle w:val="programcode"/>
-      </w:pPr>
-      <w:proofErr w:type="gramStart"/>
-      <w:r>
-        <w:t>writer</w:t>
-      </w:r>
-      <w:proofErr w:type="gramEnd"/>
-      <w:r>
-        <w:t xml:space="preserve"> = </w:t>
-      </w:r>
-      <w:proofErr w:type="spellStart"/>
-      <w:r>
-        <w:t>csv.writer</w:t>
-      </w:r>
-      <w:proofErr w:type="spellEnd"/>
-      <w:r>
-        <w:t>(</w:t>
-      </w:r>
-      <w:proofErr w:type="spellStart"/>
-      <w:r>
-        <w:t>fout</w:t>
-      </w:r>
-      <w:proofErr w:type="spellEnd"/>
-      <w:r>
-        <w:t>, delimiter=',')</w:t>
-      </w:r>
-    </w:p>
-    <w:p>
-      <w:pPr>
-        <w:pStyle w:val="programcode"/>
-      </w:pPr>
-      <w:proofErr w:type="gramStart"/>
-      <w:r>
-        <w:t>correct</w:t>
-      </w:r>
-      <w:proofErr w:type="gramEnd"/>
-      <w:r>
-        <w:t xml:space="preserve"> = 0</w:t>
-      </w:r>
-    </w:p>
-    <w:p>
-      <w:pPr>
-        <w:pStyle w:val="programcode"/>
-      </w:pPr>
-      <w:proofErr w:type="gramStart"/>
-      <w:r>
-        <w:t>total</w:t>
-      </w:r>
-      <w:proofErr w:type="gramEnd"/>
-      <w:r>
-        <w:t xml:space="preserve"> = 0</w:t>
-      </w:r>
-    </w:p>
-    <w:p>
-      <w:pPr>
-        <w:pStyle w:val="programcode"/>
-      </w:pPr>
-      <w:proofErr w:type="gramStart"/>
-      <w:r>
-        <w:t>for</w:t>
-      </w:r>
-      <w:proofErr w:type="gramEnd"/>
-      <w:r>
-        <w:t xml:space="preserve"> </w:t>
-      </w:r>
-      <w:proofErr w:type="spellStart"/>
-      <w:r>
-        <w:t>testRow</w:t>
-      </w:r>
-      <w:proofErr w:type="spellEnd"/>
-      <w:r>
-        <w:t xml:space="preserve"> in test:</w:t>
-      </w:r>
-    </w:p>
-    <w:p>
-      <w:pPr>
-        <w:pStyle w:val="programcode"/>
-      </w:pPr>
-      <w:r>
-        <w:tab/>
-      </w:r>
-      <w:proofErr w:type="gramStart"/>
-      <w:r>
-        <w:t>predicted</w:t>
-      </w:r>
-      <w:proofErr w:type="gramEnd"/>
-      <w:r>
-        <w:t xml:space="preserve"> = </w:t>
-      </w:r>
-      <w:proofErr w:type="spellStart"/>
-      <w:r>
-        <w:t>net.activate</w:t>
-      </w:r>
-      <w:proofErr w:type="spellEnd"/>
-      <w:r>
-        <w:t>(</w:t>
-      </w:r>
-      <w:proofErr w:type="spellStart"/>
-      <w:r>
-        <w:t>testRow</w:t>
-      </w:r>
-      <w:proofErr w:type="spellEnd"/>
-      <w:r>
-        <w:t>[:3])[0]</w:t>
-      </w:r>
-    </w:p>
-    <w:p>
-      <w:pPr>
-        <w:pStyle w:val="programcode"/>
-      </w:pPr>
-      <w:r>
-        <w:tab/>
-      </w:r>
-      <w:proofErr w:type="spellStart"/>
-      <w:proofErr w:type="gramStart"/>
-      <w:r>
-        <w:t>roundedPredicted</w:t>
-      </w:r>
-      <w:proofErr w:type="spellEnd"/>
-      <w:proofErr w:type="gramEnd"/>
-      <w:r>
-        <w:t xml:space="preserve"> = round(predicted)</w:t>
-      </w:r>
-    </w:p>
-    <w:p>
-      <w:pPr>
-        <w:pStyle w:val="programcode"/>
-      </w:pPr>
-      <w:r>
-        <w:tab/>
-      </w:r>
-      <w:proofErr w:type="spellStart"/>
-      <w:proofErr w:type="gramStart"/>
-      <w:r>
-        <w:t>writer.writerow</w:t>
-      </w:r>
-      <w:proofErr w:type="spellEnd"/>
-      <w:r>
-        <w:t>(</w:t>
-      </w:r>
-      <w:proofErr w:type="spellStart"/>
-      <w:proofErr w:type="gramEnd"/>
-      <w:r>
-        <w:t>np.append</w:t>
-      </w:r>
-      <w:proofErr w:type="spellEnd"/>
-      <w:r>
-        <w:t>(</w:t>
-      </w:r>
-      <w:proofErr w:type="spellStart"/>
-      <w:r>
-        <w:t>testRow</w:t>
-      </w:r>
-      <w:proofErr w:type="spellEnd"/>
-      <w:r>
-        <w:t>, [</w:t>
-      </w:r>
-      <w:proofErr w:type="spellStart"/>
-      <w:r>
-        <w:t>roundedPredicted,predicted</w:t>
-      </w:r>
-      <w:proofErr w:type="spellEnd"/>
-      <w:r>
-        <w:t>]))</w:t>
-      </w:r>
-    </w:p>
-    <w:p>
-      <w:pPr>
-        <w:pStyle w:val="programcode"/>
-      </w:pPr>
-      <w:r>
-        <w:tab/>
-      </w:r>
-      <w:proofErr w:type="gramStart"/>
-      <w:r>
-        <w:t>if</w:t>
-      </w:r>
-      <w:proofErr w:type="gramEnd"/>
-      <w:r>
-        <w:t xml:space="preserve"> </w:t>
-      </w:r>
-      <w:proofErr w:type="spellStart"/>
-      <w:r>
-        <w:t>roundedPredicted</w:t>
-      </w:r>
-      <w:proofErr w:type="spellEnd"/>
-      <w:r>
-        <w:t xml:space="preserve"> == </w:t>
-      </w:r>
-      <w:proofErr w:type="spellStart"/>
-      <w:r>
-        <w:t>testRow</w:t>
-      </w:r>
-      <w:proofErr w:type="spellEnd"/>
-      <w:r>
-        <w:t>[3]:</w:t>
-      </w:r>
-    </w:p>
-    <w:p>
-      <w:pPr>
-        <w:pStyle w:val="programcode"/>
-      </w:pPr>
-      <w:r>
-        <w:tab/>
-      </w:r>
-      <w:r>
-        <w:tab/>
-      </w:r>
-      <w:proofErr w:type="gramStart"/>
-      <w:r>
-        <w:t>correct</w:t>
-      </w:r>
-      <w:proofErr w:type="gramEnd"/>
-      <w:r>
-        <w:t xml:space="preserve"> = correct + 1</w:t>
-      </w:r>
-    </w:p>
-    <w:p>
-      <w:pPr>
-        <w:pStyle w:val="programcode"/>
-      </w:pPr>
-      <w:r>
-        <w:tab/>
-      </w:r>
-      <w:proofErr w:type="gramStart"/>
-      <w:r>
-        <w:t>total</w:t>
-      </w:r>
-      <w:proofErr w:type="gramEnd"/>
-      <w:r>
-        <w:t xml:space="preserve"> = total + 1</w:t>
-      </w:r>
-    </w:p>
-    <w:p>
-      <w:pPr>
-        <w:pStyle w:val="programcode"/>
-      </w:pPr>
-      <w:proofErr w:type="gramStart"/>
-      <w:r>
-        <w:t>print</w:t>
-      </w:r>
-      <w:proofErr w:type="gramEnd"/>
-      <w:r>
-        <w:t xml:space="preserve"> "</w:t>
-      </w:r>
-      <w:proofErr w:type="spellStart"/>
-      <w:r>
-        <w:t>Precission</w:t>
-      </w:r>
-      <w:proofErr w:type="spellEnd"/>
-      <w:r>
-        <w:t xml:space="preserve">: " + </w:t>
-      </w:r>
-      <w:proofErr w:type="spellStart"/>
-      <w:r>
-        <w:t>str</w:t>
-      </w:r>
-      <w:proofErr w:type="spellEnd"/>
-      <w:r>
-        <w:t>(float(correct)/float(total))</w:t>
-      </w:r>
-    </w:p>
-    <w:p>
-      <w:pPr>
-        <w:pStyle w:val="heading1"/>
-        <w:rPr>
-          <w:lang w:val="es-AR"/>
-        </w:rPr>
-      </w:pPr>
-      <w:r>
-        <w:rPr>
-          <w:lang w:val="es-AR"/>
-        </w:rPr>
-        <w:t>Resultados</w:t>
-      </w:r>
-    </w:p>
-    <w:p>
-      <w:pPr>
-        <w:pStyle w:val="p1a"/>
-        <w:rPr>
-          <w:lang w:val="es-AR"/>
-        </w:rPr>
-      </w:pPr>
-      <w:r>
-        <w:rPr>
-          <w:lang w:val="es-AR"/>
-        </w:rPr>
-        <w:t xml:space="preserve">Los resultados obtenidos son guardados en un archivo </w:t>
-      </w:r>
-      <w:proofErr w:type="spellStart"/>
-      <w:r>
-        <w:rPr>
-          <w:lang w:val="es-AR"/>
-        </w:rPr>
-        <w:t>csv</w:t>
-      </w:r>
-      <w:proofErr w:type="spellEnd"/>
-      <w:r>
-        <w:rPr>
-          <w:lang w:val="es-AR"/>
-        </w:rPr>
-        <w:t>, para luego poder ser consultados. En la mayoría de los casos (se generaron los datos, la red y el entrenamiento varias veces) la precisión obtenida por la red promedia el 52%.</w:t>
-      </w:r>
-    </w:p>
-    <w:p>
-      <w:pPr>
-        <w:pStyle w:val="heading1"/>
-        <w:rPr>
-          <w:lang w:val="es-AR"/>
-        </w:rPr>
-      </w:pPr>
-      <w:r>
-        <w:rPr>
-          <w:lang w:val="es-AR"/>
-        </w:rPr>
-        <w:t>Conclusiones</w:t>
-      </w:r>
-    </w:p>
-    <w:p>
-      <w:pPr>
-        <w:pStyle w:val="p1a"/>
-        <w:rPr>
-          <w:lang w:val="es-AR"/>
-        </w:rPr>
-      </w:pPr>
-      <w:r>
-        <w:rPr>
-          <w:lang w:val="es-AR"/>
-        </w:rPr>
-        <w:t>Si bien el porcentaje de precisión no es muy elevado, sirve como un comienzo para poder predecir los posibles clientes. Con poder reconocer la mitad de los clientes que van a volver a comprar, según los cálculos de precisión obtenidos, es un avance enorme para los vendedores.</w:t>
+      <w:r>
+        <w:rPr>
+          <w:lang w:val="es-AR"/>
+        </w:rPr>
+        <w:t>no son suficientes para predecir que un cliente será un cliente reiterativo</w:t>
+      </w:r>
+      <w:r>
+        <w:rPr>
+          <w:lang w:val="es-AR"/>
+        </w:rPr>
+        <w:t>.</w:t>
       </w:r>
     </w:p>
     <w:p>
@@ -3154,8 +3094,6 @@
       </w:pPr>
     </w:p>
     <w:sectPr>
-      <w:headerReference w:type="even" r:id="rId8"/>
-      <w:headerReference w:type="default" r:id="rId9"/>
       <w:pgSz w:w="11906" w:h="16838" w:code="9"/>
       <w:pgMar w:top="2948" w:right="2495" w:bottom="2948" w:left="2495" w:header="2381" w:footer="709" w:gutter="0"/>
       <w:cols w:space="708"/>
@@ -3167,7 +3105,7 @@
 </file>
 
 <file path=word/endnotes.xml><?xml version="1.0" encoding="utf-8"?>
-<w:endnotes xmlns:ve="http://schemas.openxmlformats.org/markup-compatibility/2006" xmlns:o="urn:schemas-microsoft-com:office:office" xmlns:r="http://schemas.openxmlformats.org/officeDocument/2006/relationships" xmlns:m="http://schemas.openxmlformats.org/officeDocument/2006/math" xmlns:v="urn:schemas-microsoft-com:vml" xmlns:wp="http://schemas.openxmlformats.org/drawingml/2006/wordprocessingDrawing" xmlns:w10="urn:schemas-microsoft-com:office:word" xmlns:w="http://schemas.openxmlformats.org/wordprocessingml/2006/main" xmlns:wne="http://schemas.microsoft.com/office/word/2006/wordml">
+<w:endnotes xmlns:wpc="http://schemas.microsoft.com/office/word/2010/wordprocessingCanvas" xmlns:mc="http://schemas.openxmlformats.org/markup-compatibility/2006" xmlns:o="urn:schemas-microsoft-com:office:office" xmlns:r="http://schemas.openxmlformats.org/officeDocument/2006/relationships" xmlns:m="http://schemas.openxmlformats.org/officeDocument/2006/math" xmlns:v="urn:schemas-microsoft-com:vml" xmlns:wp14="http://schemas.microsoft.com/office/word/2010/wordprocessingDrawing" xmlns:wp="http://schemas.openxmlformats.org/drawingml/2006/wordprocessingDrawing" xmlns:w10="urn:schemas-microsoft-com:office:word" xmlns:w="http://schemas.openxmlformats.org/wordprocessingml/2006/main" xmlns:w14="http://schemas.microsoft.com/office/word/2010/wordml" xmlns:wpg="http://schemas.microsoft.com/office/word/2010/wordprocessingGroup" xmlns:wpi="http://schemas.microsoft.com/office/word/2010/wordprocessingInk" xmlns:wne="http://schemas.microsoft.com/office/word/2006/wordml" xmlns:wps="http://schemas.microsoft.com/office/word/2010/wordprocessingShape" mc:Ignorable="w14 wp14">
   <w:endnote w:type="separator" w:id="-1">
     <w:p>
       <w:r>
@@ -3186,7 +3124,7 @@
 </file>
 
 <file path=word/footnotes.xml><?xml version="1.0" encoding="utf-8"?>
-<w:footnotes xmlns:ve="http://schemas.openxmlformats.org/markup-compatibility/2006" xmlns:o="urn:schemas-microsoft-com:office:office" xmlns:r="http://schemas.openxmlformats.org/officeDocument/2006/relationships" xmlns:m="http://schemas.openxmlformats.org/officeDocument/2006/math" xmlns:v="urn:schemas-microsoft-com:vml" xmlns:wp="http://schemas.openxmlformats.org/drawingml/2006/wordprocessingDrawing" xmlns:w10="urn:schemas-microsoft-com:office:word" xmlns:w="http://schemas.openxmlformats.org/wordprocessingml/2006/main" xmlns:wne="http://schemas.microsoft.com/office/word/2006/wordml">
+<w:footnotes xmlns:wpc="http://schemas.microsoft.com/office/word/2010/wordprocessingCanvas" xmlns:mc="http://schemas.openxmlformats.org/markup-compatibility/2006" xmlns:o="urn:schemas-microsoft-com:office:office" xmlns:r="http://schemas.openxmlformats.org/officeDocument/2006/relationships" xmlns:m="http://schemas.openxmlformats.org/officeDocument/2006/math" xmlns:v="urn:schemas-microsoft-com:vml" xmlns:wp14="http://schemas.microsoft.com/office/word/2010/wordprocessingDrawing" xmlns:wp="http://schemas.openxmlformats.org/drawingml/2006/wordprocessingDrawing" xmlns:w10="urn:schemas-microsoft-com:office:word" xmlns:w="http://schemas.openxmlformats.org/wordprocessingml/2006/main" xmlns:w14="http://schemas.microsoft.com/office/word/2010/wordml" xmlns:wpg="http://schemas.microsoft.com/office/word/2010/wordprocessingGroup" xmlns:wpi="http://schemas.microsoft.com/office/word/2010/wordprocessingInk" xmlns:wne="http://schemas.microsoft.com/office/word/2006/wordml" xmlns:wps="http://schemas.microsoft.com/office/word/2010/wordprocessingShape" mc:Ignorable="w14 wp14">
   <w:footnote w:type="separator" w:id="-1">
     <w:p>
       <w:pPr>
@@ -3237,142 +3175,8 @@
 </w:footnotes>
 </file>
 
-<file path=word/header1.xml><?xml version="1.0" encoding="utf-8"?>
-<w:hdr xmlns:ve="http://schemas.openxmlformats.org/markup-compatibility/2006" xmlns:o="urn:schemas-microsoft-com:office:office" xmlns:r="http://schemas.openxmlformats.org/officeDocument/2006/relationships" xmlns:m="http://schemas.openxmlformats.org/officeDocument/2006/math" xmlns:v="urn:schemas-microsoft-com:vml" xmlns:wp="http://schemas.openxmlformats.org/drawingml/2006/wordprocessingDrawing" xmlns:w10="urn:schemas-microsoft-com:office:word" xmlns:w="http://schemas.openxmlformats.org/wordprocessingml/2006/main" xmlns:wne="http://schemas.microsoft.com/office/word/2006/wordml">
-  <w:p>
-    <w:pPr>
-      <w:pStyle w:val="runninghead-left"/>
-      <w:rPr>
-        <w:lang w:val="de-DE"/>
-      </w:rPr>
-    </w:pPr>
-    <w:r>
-      <w:rPr>
-        <w:rStyle w:val="Nmerodepgina"/>
-      </w:rPr>
-      <w:fldChar w:fldCharType="begin"/>
-    </w:r>
-    <w:r>
-      <w:rPr>
-        <w:rStyle w:val="Nmerodepgina"/>
-        <w:lang w:val="de-DE"/>
-      </w:rPr>
-      <w:instrText xml:space="preserve"> PAGE </w:instrText>
-    </w:r>
-    <w:r>
-      <w:rPr>
-        <w:rStyle w:val="Nmerodepgina"/>
-      </w:rPr>
-      <w:fldChar w:fldCharType="separate"/>
-    </w:r>
-    <w:r>
-      <w:rPr>
-        <w:rStyle w:val="Nmerodepgina"/>
-        <w:noProof/>
-        <w:lang w:val="de-DE"/>
-      </w:rPr>
-      <w:t>6</w:t>
-    </w:r>
-    <w:r>
-      <w:rPr>
-        <w:rStyle w:val="Nmerodepgina"/>
-      </w:rPr>
-      <w:fldChar w:fldCharType="end"/>
-    </w:r>
-    <w:r>
-      <w:rPr>
-        <w:rStyle w:val="Nmerodepgina"/>
-        <w:spacing w:val="480"/>
-        <w:lang w:val="de-DE"/>
-      </w:rPr>
-      <w:t xml:space="preserve"> </w:t>
-    </w:r>
-    <w:fldSimple w:instr=" STYLEREF  author  \* MERGEFORMAT ">
-      <w:r>
-        <w:rPr>
-          <w:b/>
-          <w:bCs/>
-          <w:noProof/>
-          <w:lang w:val="es-ES"/>
-        </w:rPr>
-        <w:t>Javier Lara</w:t>
-      </w:r>
-    </w:fldSimple>
-  </w:p>
-</w:hdr>
-</file>
-
-<file path=word/header2.xml><?xml version="1.0" encoding="utf-8"?>
-<w:hdr xmlns:ve="http://schemas.openxmlformats.org/markup-compatibility/2006" xmlns:o="urn:schemas-microsoft-com:office:office" xmlns:r="http://schemas.openxmlformats.org/officeDocument/2006/relationships" xmlns:m="http://schemas.openxmlformats.org/officeDocument/2006/math" xmlns:v="urn:schemas-microsoft-com:vml" xmlns:wp="http://schemas.openxmlformats.org/drawingml/2006/wordprocessingDrawing" xmlns:w10="urn:schemas-microsoft-com:office:word" xmlns:w="http://schemas.openxmlformats.org/wordprocessingml/2006/main" xmlns:wne="http://schemas.microsoft.com/office/word/2006/wordml">
-  <w:p>
-    <w:pPr>
-      <w:pStyle w:val="runninghead-right"/>
-    </w:pPr>
-    <w:fldSimple w:instr=" STYLEREF  title  \* MERGEFORMAT ">
-      <w:r>
-        <w:rPr>
-          <w:b/>
-          <w:bCs w:val="0"/>
-          <w:noProof/>
-          <w:lang w:val="es-ES"/>
-        </w:rPr>
-        <w:t>Predicción de Compradores Habituales de una Promoción de Ventas</w:t>
-      </w:r>
-    </w:fldSimple>
-    <w:r>
-      <w:rPr>
-        <w:rStyle w:val="Nmerodepgina"/>
-        <w:lang w:val="de-DE"/>
-      </w:rPr>
-      <w:t xml:space="preserve"> </w:t>
-    </w:r>
-    <w:r>
-      <w:rPr>
-        <w:rStyle w:val="Nmerodepgina"/>
-        <w:spacing w:val="480"/>
-        <w:lang w:val="de-DE"/>
-      </w:rPr>
-      <w:t xml:space="preserve"> </w:t>
-    </w:r>
-    <w:r>
-      <w:rPr>
-        <w:rStyle w:val="Nmerodepgina"/>
-      </w:rPr>
-      <w:fldChar w:fldCharType="begin"/>
-    </w:r>
-    <w:r>
-      <w:rPr>
-        <w:rStyle w:val="Nmerodepgina"/>
-        <w:lang w:val="de-DE"/>
-      </w:rPr>
-      <w:instrText xml:space="preserve"> PAGE </w:instrText>
-    </w:r>
-    <w:r>
-      <w:rPr>
-        <w:rStyle w:val="Nmerodepgina"/>
-      </w:rPr>
-      <w:fldChar w:fldCharType="separate"/>
-    </w:r>
-    <w:r>
-      <w:rPr>
-        <w:rStyle w:val="Nmerodepgina"/>
-        <w:noProof/>
-        <w:lang w:val="de-DE"/>
-      </w:rPr>
-      <w:t>5</w:t>
-    </w:r>
-    <w:r>
-      <w:rPr>
-        <w:rStyle w:val="Nmerodepgina"/>
-      </w:rPr>
-      <w:fldChar w:fldCharType="end"/>
-    </w:r>
-  </w:p>
-</w:hdr>
-</file>
-
 <file path=word/numbering.xml><?xml version="1.0" encoding="utf-8"?>
-<w:numbering xmlns:ve="http://schemas.openxmlformats.org/markup-compatibility/2006" xmlns:o="urn:schemas-microsoft-com:office:office" xmlns:r="http://schemas.openxmlformats.org/officeDocument/2006/relationships" xmlns:m="http://schemas.openxmlformats.org/officeDocument/2006/math" xmlns:v="urn:schemas-microsoft-com:vml" xmlns:wp="http://schemas.openxmlformats.org/drawingml/2006/wordprocessingDrawing" xmlns:w10="urn:schemas-microsoft-com:office:word" xmlns:w="http://schemas.openxmlformats.org/wordprocessingml/2006/main" xmlns:wne="http://schemas.microsoft.com/office/word/2006/wordml">
+<w:numbering xmlns:wpc="http://schemas.microsoft.com/office/word/2010/wordprocessingCanvas" xmlns:mc="http://schemas.openxmlformats.org/markup-compatibility/2006" xmlns:o="urn:schemas-microsoft-com:office:office" xmlns:r="http://schemas.openxmlformats.org/officeDocument/2006/relationships" xmlns:m="http://schemas.openxmlformats.org/officeDocument/2006/math" xmlns:v="urn:schemas-microsoft-com:vml" xmlns:wp14="http://schemas.microsoft.com/office/word/2010/wordprocessingDrawing" xmlns:wp="http://schemas.openxmlformats.org/drawingml/2006/wordprocessingDrawing" xmlns:w10="urn:schemas-microsoft-com:office:word" xmlns:w="http://schemas.openxmlformats.org/wordprocessingml/2006/main" xmlns:w14="http://schemas.microsoft.com/office/word/2010/wordml" xmlns:wpg="http://schemas.microsoft.com/office/word/2010/wordprocessingGroup" xmlns:wpi="http://schemas.microsoft.com/office/word/2010/wordprocessingInk" xmlns:wne="http://schemas.microsoft.com/office/word/2006/wordml" xmlns:wps="http://schemas.microsoft.com/office/word/2010/wordprocessingShape" mc:Ignorable="w14 wp14">
   <w:abstractNum w:abstractNumId="0">
     <w:nsid w:val="FFFFFF7C"/>
     <w:multiLevelType w:val="singleLevel"/>
@@ -4152,7 +3956,7 @@
 </file>
 
 <file path=word/styles.xml><?xml version="1.0" encoding="utf-8"?>
-<w:styles xmlns:r="http://schemas.openxmlformats.org/officeDocument/2006/relationships" xmlns:w="http://schemas.openxmlformats.org/wordprocessingml/2006/main">
+<w:styles xmlns:mc="http://schemas.openxmlformats.org/markup-compatibility/2006" xmlns:r="http://schemas.openxmlformats.org/officeDocument/2006/relationships" xmlns:w="http://schemas.openxmlformats.org/wordprocessingml/2006/main" xmlns:w14="http://schemas.microsoft.com/office/word/2010/wordml" mc:Ignorable="w14">
   <w:docDefaults>
     <w:rPrDefault>
       <w:rPr>
@@ -4504,7 +4308,6 @@
     <w:uiPriority w:val="99"/>
     <w:semiHidden/>
     <w:unhideWhenUsed/>
-    <w:qFormat/>
     <w:tblPr>
       <w:tblInd w:w="0" w:type="dxa"/>
       <w:tblCellMar>
@@ -4864,8 +4667,8 @@
       <w:lang w:val="de-DE"/>
     </w:rPr>
   </w:style>
-  <w:style w:type="paragraph" w:customStyle="1" w:styleId="title">
-    <w:name w:val="title"/>
+  <w:style w:type="paragraph" w:customStyle="1" w:styleId="Ttulo10">
+    <w:name w:val="Título1"/>
     <w:basedOn w:val="p1a"/>
     <w:next w:val="author"/>
     <w:qFormat/>
@@ -4919,7 +4722,9 @@
     <w:link w:val="runninghead-left"/>
     <w:rsid w:val="007608F0"/>
     <w:rPr>
+      <w:sz w:val="18"/>
       <w:szCs w:val="18"/>
+      <w:lang w:val="en-US"/>
     </w:rPr>
   </w:style>
   <w:style w:type="paragraph" w:styleId="Textosinformato">
@@ -4966,7 +4771,6 @@
     <w:basedOn w:val="Tablanormal"/>
     <w:rsid w:val="006D7602"/>
     <w:tblPr>
-      <w:tblInd w:w="0" w:type="dxa"/>
       <w:tblBorders>
         <w:top w:val="single" w:sz="4" w:space="0" w:color="auto"/>
         <w:left w:val="single" w:sz="4" w:space="0" w:color="auto"/>
@@ -4975,12 +4779,6 @@
         <w:insideH w:val="single" w:sz="4" w:space="0" w:color="auto"/>
         <w:insideV w:val="single" w:sz="4" w:space="0" w:color="auto"/>
       </w:tblBorders>
-      <w:tblCellMar>
-        <w:top w:w="0" w:type="dxa"/>
-        <w:left w:w="108" w:type="dxa"/>
-        <w:bottom w:w="0" w:type="dxa"/>
-        <w:right w:w="108" w:type="dxa"/>
-      </w:tblCellMar>
     </w:tblPr>
   </w:style>
   <w:style w:type="table" w:styleId="Tablaclsica1">
@@ -4998,17 +4796,10 @@
       <w:textAlignment w:val="baseline"/>
     </w:pPr>
     <w:tblPr>
-      <w:tblInd w:w="0" w:type="dxa"/>
       <w:tblBorders>
         <w:top w:val="single" w:sz="12" w:space="0" w:color="000000"/>
         <w:bottom w:val="single" w:sz="12" w:space="0" w:color="000000"/>
       </w:tblBorders>
-      <w:tblCellMar>
-        <w:top w:w="0" w:type="dxa"/>
-        <w:left w:w="108" w:type="dxa"/>
-        <w:bottom w:w="0" w:type="dxa"/>
-        <w:right w:w="108" w:type="dxa"/>
-      </w:tblCellMar>
     </w:tblPr>
     <w:tcPr>
       <w:shd w:val="clear" w:color="auto" w:fill="auto"/>
@@ -5093,15 +4884,7 @@
       <w:jc w:val="both"/>
       <w:textAlignment w:val="baseline"/>
     </w:pPr>
-    <w:tblPr>
-      <w:tblInd w:w="0" w:type="dxa"/>
-      <w:tblCellMar>
-        <w:top w:w="0" w:type="dxa"/>
-        <w:left w:w="108" w:type="dxa"/>
-        <w:bottom w:w="0" w:type="dxa"/>
-        <w:right w:w="108" w:type="dxa"/>
-      </w:tblCellMar>
-    </w:tblPr>
+    <w:tblPr/>
     <w:tblStylePr w:type="firstRow">
       <w:rPr>
         <w:b/>
@@ -5213,6 +4996,1071 @@
       <w:szCs w:val="16"/>
       <w:lang w:val="en-US"/>
     </w:rPr>
+  </w:style>
+  <w:style w:type="character" w:customStyle="1" w:styleId="go">
+    <w:name w:val="go"/>
+    <w:basedOn w:val="Fuentedeprrafopredeter"/>
+    <w:rsid w:val="00BA5E10"/>
+  </w:style>
+  <w:style w:type="character" w:customStyle="1" w:styleId="gi">
+    <w:name w:val="gi"/>
+    <w:basedOn w:val="Fuentedeprrafopredeter"/>
+    <w:rsid w:val="00BA5E10"/>
+  </w:style>
+</w:styles>
+</file>
+
+<file path=word/stylesWithEffects.xml><?xml version="1.0" encoding="utf-8"?>
+<w:styles xmlns:wpc="http://schemas.microsoft.com/office/word/2010/wordprocessingCanvas" xmlns:mc="http://schemas.openxmlformats.org/markup-compatibility/2006" xmlns:o="urn:schemas-microsoft-com:office:office" xmlns:r="http://schemas.openxmlformats.org/officeDocument/2006/relationships" xmlns:m="http://schemas.openxmlformats.org/officeDocument/2006/math" xmlns:v="urn:schemas-microsoft-com:vml" xmlns:wp14="http://schemas.microsoft.com/office/word/2010/wordprocessingDrawing" xmlns:wp="http://schemas.openxmlformats.org/drawingml/2006/wordprocessingDrawing" xmlns:w10="urn:schemas-microsoft-com:office:word" xmlns:w="http://schemas.openxmlformats.org/wordprocessingml/2006/main" xmlns:w14="http://schemas.microsoft.com/office/word/2010/wordml" xmlns:wpg="http://schemas.microsoft.com/office/word/2010/wordprocessingGroup" xmlns:wpi="http://schemas.microsoft.com/office/word/2010/wordprocessingInk" xmlns:wne="http://schemas.microsoft.com/office/word/2006/wordml" xmlns:wps="http://schemas.microsoft.com/office/word/2010/wordprocessingShape" mc:Ignorable="w14 wp14">
+  <w:docDefaults>
+    <w:rPrDefault>
+      <w:rPr>
+        <w:rFonts w:ascii="Times New Roman" w:eastAsia="Times New Roman" w:hAnsi="Times New Roman" w:cs="Times New Roman"/>
+        <w:lang w:val="de-DE" w:eastAsia="de-DE" w:bidi="ar-SA"/>
+      </w:rPr>
+    </w:rPrDefault>
+    <w:pPrDefault/>
+  </w:docDefaults>
+  <w:latentStyles w:defLockedState="0" w:defUIPriority="0" w:defSemiHidden="0" w:defUnhideWhenUsed="0" w:defQFormat="0" w:count="267">
+    <w:lsdException w:name="Normal" w:qFormat="1"/>
+    <w:lsdException w:name="heading 1" w:qFormat="1"/>
+    <w:lsdException w:name="heading 2" w:qFormat="1"/>
+    <w:lsdException w:name="heading 3" w:qFormat="1"/>
+    <w:lsdException w:name="heading 4" w:qFormat="1"/>
+    <w:lsdException w:name="heading 5" w:qFormat="1"/>
+    <w:lsdException w:name="heading 6" w:qFormat="1"/>
+    <w:lsdException w:name="heading 7" w:qFormat="1"/>
+    <w:lsdException w:name="heading 8" w:qFormat="1"/>
+    <w:lsdException w:name="heading 9" w:qFormat="1"/>
+    <w:lsdException w:name="caption" w:qFormat="1"/>
+    <w:lsdException w:name="Title" w:qFormat="1"/>
+    <w:lsdException w:name="Subtitle" w:qFormat="1"/>
+    <w:lsdException w:name="Strong" w:qFormat="1"/>
+    <w:lsdException w:name="Emphasis" w:qFormat="1"/>
+    <w:lsdException w:name="Placeholder Text" w:semiHidden="1" w:uiPriority="99"/>
+    <w:lsdException w:name="No Spacing" w:uiPriority="1" w:qFormat="1"/>
+    <w:lsdException w:name="Light Shading" w:uiPriority="60"/>
+    <w:lsdException w:name="Light List" w:uiPriority="61"/>
+    <w:lsdException w:name="Light Grid" w:uiPriority="62"/>
+    <w:lsdException w:name="Medium Shading 1" w:uiPriority="63"/>
+    <w:lsdException w:name="Medium Shading 2" w:uiPriority="64"/>
+    <w:lsdException w:name="Medium List 1" w:uiPriority="65"/>
+    <w:lsdException w:name="Medium List 2" w:uiPriority="66"/>
+    <w:lsdException w:name="Medium Grid 1" w:uiPriority="67"/>
+    <w:lsdException w:name="Medium Grid 2" w:uiPriority="68"/>
+    <w:lsdException w:name="Medium Grid 3" w:uiPriority="69"/>
+    <w:lsdException w:name="Dark List" w:uiPriority="70"/>
+    <w:lsdException w:name="Colorful Shading" w:uiPriority="71"/>
+    <w:lsdException w:name="Colorful List" w:uiPriority="72"/>
+    <w:lsdException w:name="Colorful Grid" w:uiPriority="73"/>
+    <w:lsdException w:name="Light Shading Accent 1" w:uiPriority="60"/>
+    <w:lsdException w:name="Light List Accent 1" w:uiPriority="61"/>
+    <w:lsdException w:name="Light Grid Accent 1" w:uiPriority="62"/>
+    <w:lsdException w:name="Medium Shading 1 Accent 1" w:uiPriority="63"/>
+    <w:lsdException w:name="Medium Shading 2 Accent 1" w:uiPriority="64"/>
+    <w:lsdException w:name="Medium List 1 Accent 1" w:uiPriority="65"/>
+    <w:lsdException w:name="Revision" w:semiHidden="1" w:uiPriority="99"/>
+    <w:lsdException w:name="List Paragraph" w:uiPriority="34" w:qFormat="1"/>
+    <w:lsdException w:name="Quote" w:uiPriority="29" w:qFormat="1"/>
+    <w:lsdException w:name="Intense Quote" w:uiPriority="30" w:qFormat="1"/>
+    <w:lsdException w:name="Medium List 2 Accent 1" w:uiPriority="66"/>
+    <w:lsdException w:name="Medium Grid 1 Accent 1" w:uiPriority="67"/>
+    <w:lsdException w:name="Medium Grid 2 Accent 1" w:uiPriority="68"/>
+    <w:lsdException w:name="Medium Grid 3 Accent 1" w:uiPriority="69"/>
+    <w:lsdException w:name="Dark List Accent 1" w:uiPriority="70"/>
+    <w:lsdException w:name="Colorful Shading Accent 1" w:uiPriority="71"/>
+    <w:lsdException w:name="Colorful List Accent 1" w:uiPriority="72"/>
+    <w:lsdException w:name="Colorful Grid Accent 1" w:uiPriority="73"/>
+    <w:lsdException w:name="Light Shading Accent 2" w:uiPriority="60"/>
+    <w:lsdException w:name="Light List Accent 2" w:uiPriority="61"/>
+    <w:lsdException w:name="Light Grid Accent 2" w:uiPriority="62"/>
+    <w:lsdException w:name="Medium Shading 1 Accent 2" w:uiPriority="63"/>
+    <w:lsdException w:name="Medium Shading 2 Accent 2" w:uiPriority="64"/>
+    <w:lsdException w:name="Medium List 1 Accent 2" w:uiPriority="65"/>
+    <w:lsdException w:name="Medium List 2 Accent 2" w:uiPriority="66"/>
+    <w:lsdException w:name="Medium Grid 1 Accent 2" w:uiPriority="67"/>
+    <w:lsdException w:name="Medium Grid 2 Accent 2" w:uiPriority="68"/>
+    <w:lsdException w:name="Medium Grid 3 Accent 2" w:uiPriority="69"/>
+    <w:lsdException w:name="Dark List Accent 2" w:uiPriority="70"/>
+    <w:lsdException w:name="Colorful Shading Accent 2" w:uiPriority="71"/>
+    <w:lsdException w:name="Colorful List Accent 2" w:uiPriority="72"/>
+    <w:lsdException w:name="Colorful Grid Accent 2" w:uiPriority="73"/>
+    <w:lsdException w:name="Light Shading Accent 3" w:uiPriority="60"/>
+    <w:lsdException w:name="Light List Accent 3" w:uiPriority="61"/>
+    <w:lsdException w:name="Light Grid Accent 3" w:uiPriority="62"/>
+    <w:lsdException w:name="Medium Shading 1 Accent 3" w:uiPriority="63"/>
+    <w:lsdException w:name="Medium Shading 2 Accent 3" w:uiPriority="64"/>
+    <w:lsdException w:name="Medium List 1 Accent 3" w:uiPriority="65"/>
+    <w:lsdException w:name="Medium List 2 Accent 3" w:uiPriority="66"/>
+    <w:lsdException w:name="Medium Grid 1 Accent 3" w:uiPriority="67"/>
+    <w:lsdException w:name="Medium Grid 2 Accent 3" w:uiPriority="68"/>
+    <w:lsdException w:name="Medium Grid 3 Accent 3" w:uiPriority="69"/>
+    <w:lsdException w:name="Dark List Accent 3" w:uiPriority="70"/>
+    <w:lsdException w:name="Colorful Shading Accent 3" w:uiPriority="71"/>
+    <w:lsdException w:name="Colorful List Accent 3" w:uiPriority="72"/>
+    <w:lsdException w:name="Colorful Grid Accent 3" w:uiPriority="73"/>
+    <w:lsdException w:name="Light Shading Accent 4" w:uiPriority="60"/>
+    <w:lsdException w:name="Light List Accent 4" w:uiPriority="61"/>
+    <w:lsdException w:name="Light Grid Accent 4" w:uiPriority="62"/>
+    <w:lsdException w:name="Medium Shading 1 Accent 4" w:uiPriority="63"/>
+    <w:lsdException w:name="Medium Shading 2 Accent 4" w:uiPriority="64"/>
+    <w:lsdException w:name="Medium List 1 Accent 4" w:uiPriority="65"/>
+    <w:lsdException w:name="Medium List 2 Accent 4" w:uiPriority="66"/>
+    <w:lsdException w:name="Medium Grid 1 Accent 4" w:uiPriority="67"/>
+    <w:lsdException w:name="Medium Grid 2 Accent 4" w:uiPriority="68"/>
+    <w:lsdException w:name="Medium Grid 3 Accent 4" w:uiPriority="69"/>
+    <w:lsdException w:name="Dark List Accent 4" w:uiPriority="70"/>
+    <w:lsdException w:name="Colorful Shading Accent 4" w:uiPriority="71"/>
+    <w:lsdException w:name="Colorful List Accent 4" w:uiPriority="72"/>
+    <w:lsdException w:name="Colorful Grid Accent 4" w:uiPriority="73"/>
+    <w:lsdException w:name="Light Shading Accent 5" w:uiPriority="60"/>
+    <w:lsdException w:name="Light List Accent 5" w:uiPriority="61"/>
+    <w:lsdException w:name="Light Grid Accent 5" w:uiPriority="62"/>
+    <w:lsdException w:name="Medium Shading 1 Accent 5" w:uiPriority="63"/>
+    <w:lsdException w:name="Medium Shading 2 Accent 5" w:uiPriority="64"/>
+    <w:lsdException w:name="Medium List 1 Accent 5" w:uiPriority="65"/>
+    <w:lsdException w:name="Medium List 2 Accent 5" w:uiPriority="66"/>
+    <w:lsdException w:name="Medium Grid 1 Accent 5" w:uiPriority="67"/>
+    <w:lsdException w:name="Medium Grid 2 Accent 5" w:uiPriority="68"/>
+    <w:lsdException w:name="Medium Grid 3 Accent 5" w:uiPriority="69"/>
+    <w:lsdException w:name="Dark List Accent 5" w:uiPriority="70"/>
+    <w:lsdException w:name="Colorful Shading Accent 5" w:uiPriority="71"/>
+    <w:lsdException w:name="Colorful List Accent 5" w:uiPriority="72"/>
+    <w:lsdException w:name="Colorful Grid Accent 5" w:uiPriority="73"/>
+    <w:lsdException w:name="Light Shading Accent 6" w:uiPriority="60"/>
+    <w:lsdException w:name="Light List Accent 6" w:uiPriority="61"/>
+    <w:lsdException w:name="Light Grid Accent 6" w:uiPriority="62"/>
+    <w:lsdException w:name="Medium Shading 1 Accent 6" w:uiPriority="63"/>
+    <w:lsdException w:name="Medium Shading 2 Accent 6" w:uiPriority="64"/>
+    <w:lsdException w:name="Medium List 1 Accent 6" w:uiPriority="65"/>
+    <w:lsdException w:name="Medium List 2 Accent 6" w:uiPriority="66"/>
+    <w:lsdException w:name="Medium Grid 1 Accent 6" w:uiPriority="67"/>
+    <w:lsdException w:name="Medium Grid 2 Accent 6" w:uiPriority="68"/>
+    <w:lsdException w:name="Medium Grid 3 Accent 6" w:uiPriority="69"/>
+    <w:lsdException w:name="Dark List Accent 6" w:uiPriority="70"/>
+    <w:lsdException w:name="Colorful Shading Accent 6" w:uiPriority="71"/>
+    <w:lsdException w:name="Colorful List Accent 6" w:uiPriority="72"/>
+    <w:lsdException w:name="Colorful Grid Accent 6" w:uiPriority="73"/>
+    <w:lsdException w:name="Subtle Emphasis" w:uiPriority="19" w:qFormat="1"/>
+    <w:lsdException w:name="Intense Emphasis" w:uiPriority="21" w:qFormat="1"/>
+    <w:lsdException w:name="Subtle Reference" w:uiPriority="31" w:qFormat="1"/>
+    <w:lsdException w:name="Intense Reference" w:uiPriority="32" w:qFormat="1"/>
+    <w:lsdException w:name="Book Title" w:uiPriority="33" w:qFormat="1"/>
+    <w:lsdException w:name="Bibliography" w:semiHidden="1" w:uiPriority="37" w:unhideWhenUsed="1"/>
+    <w:lsdException w:name="TOC Heading" w:semiHidden="1" w:uiPriority="39" w:unhideWhenUsed="1" w:qFormat="1"/>
+  </w:latentStyles>
+  <w:style w:type="paragraph" w:default="1" w:styleId="Normal">
+    <w:name w:val="Normal"/>
+    <w:qFormat/>
+    <w:rsid w:val="00097A55"/>
+    <w:pPr>
+      <w:overflowPunct w:val="0"/>
+      <w:autoSpaceDE w:val="0"/>
+      <w:autoSpaceDN w:val="0"/>
+      <w:adjustRightInd w:val="0"/>
+      <w:spacing w:line="240" w:lineRule="exact"/>
+      <w:ind w:firstLine="227"/>
+      <w:jc w:val="both"/>
+      <w:textAlignment w:val="baseline"/>
+    </w:pPr>
+    <w:rPr>
+      <w:lang w:val="en-US"/>
+    </w:rPr>
+  </w:style>
+  <w:style w:type="paragraph" w:styleId="Ttulo1">
+    <w:name w:val="heading 1"/>
+    <w:basedOn w:val="Normal"/>
+    <w:next w:val="Normal"/>
+    <w:qFormat/>
+    <w:rsid w:val="00D93670"/>
+    <w:pPr>
+      <w:keepNext/>
+      <w:keepLines/>
+      <w:numPr>
+        <w:numId w:val="4"/>
+      </w:numPr>
+      <w:tabs>
+        <w:tab w:val="left" w:pos="567"/>
+      </w:tabs>
+      <w:suppressAutoHyphens/>
+      <w:spacing w:before="360" w:after="240" w:line="280" w:lineRule="exact"/>
+      <w:jc w:val="left"/>
+      <w:outlineLvl w:val="0"/>
+    </w:pPr>
+    <w:rPr>
+      <w:b/>
+      <w:sz w:val="24"/>
+    </w:rPr>
+  </w:style>
+  <w:style w:type="paragraph" w:styleId="Ttulo2">
+    <w:name w:val="heading 2"/>
+    <w:basedOn w:val="Normal"/>
+    <w:next w:val="Normal"/>
+    <w:qFormat/>
+    <w:rsid w:val="00D93670"/>
+    <w:pPr>
+      <w:keepNext/>
+      <w:keepLines/>
+      <w:numPr>
+        <w:ilvl w:val="1"/>
+        <w:numId w:val="4"/>
+      </w:numPr>
+      <w:suppressAutoHyphens/>
+      <w:spacing w:before="360" w:after="160"/>
+      <w:jc w:val="left"/>
+      <w:outlineLvl w:val="1"/>
+    </w:pPr>
+    <w:rPr>
+      <w:b/>
+    </w:rPr>
+  </w:style>
+  <w:style w:type="paragraph" w:styleId="Ttulo3">
+    <w:name w:val="heading 3"/>
+    <w:basedOn w:val="Normal"/>
+    <w:next w:val="p1a"/>
+    <w:qFormat/>
+    <w:rsid w:val="00D93670"/>
+    <w:pPr>
+      <w:keepNext/>
+      <w:keepLines/>
+      <w:numPr>
+        <w:ilvl w:val="2"/>
+        <w:numId w:val="4"/>
+      </w:numPr>
+      <w:suppressAutoHyphens/>
+      <w:spacing w:before="320" w:after="160"/>
+      <w:jc w:val="left"/>
+      <w:outlineLvl w:val="2"/>
+    </w:pPr>
+    <w:rPr>
+      <w:b/>
+    </w:rPr>
+  </w:style>
+  <w:style w:type="paragraph" w:styleId="Ttulo4">
+    <w:name w:val="heading 4"/>
+    <w:basedOn w:val="Normal"/>
+    <w:next w:val="p1a"/>
+    <w:qFormat/>
+    <w:rsid w:val="00D93670"/>
+    <w:pPr>
+      <w:keepNext/>
+      <w:tabs>
+        <w:tab w:val="left" w:pos="680"/>
+      </w:tabs>
+      <w:spacing w:before="240" w:after="120"/>
+      <w:ind w:firstLine="0"/>
+      <w:jc w:val="left"/>
+      <w:outlineLvl w:val="3"/>
+    </w:pPr>
+    <w:rPr>
+      <w:i/>
+    </w:rPr>
+  </w:style>
+  <w:style w:type="paragraph" w:styleId="Ttulo5">
+    <w:name w:val="heading 5"/>
+    <w:basedOn w:val="Normal"/>
+    <w:next w:val="Normal"/>
+    <w:qFormat/>
+    <w:rsid w:val="00D93670"/>
+    <w:pPr>
+      <w:numPr>
+        <w:ilvl w:val="4"/>
+        <w:numId w:val="4"/>
+      </w:numPr>
+      <w:spacing w:before="240" w:after="60"/>
+      <w:outlineLvl w:val="4"/>
+    </w:pPr>
+    <w:rPr>
+      <w:rFonts w:ascii="Arial" w:hAnsi="Arial"/>
+      <w:sz w:val="22"/>
+    </w:rPr>
+  </w:style>
+  <w:style w:type="paragraph" w:styleId="Ttulo6">
+    <w:name w:val="heading 6"/>
+    <w:basedOn w:val="Normal"/>
+    <w:next w:val="Normal"/>
+    <w:qFormat/>
+    <w:rsid w:val="00D93670"/>
+    <w:pPr>
+      <w:numPr>
+        <w:ilvl w:val="5"/>
+        <w:numId w:val="4"/>
+      </w:numPr>
+      <w:spacing w:before="240" w:after="60"/>
+      <w:outlineLvl w:val="5"/>
+    </w:pPr>
+    <w:rPr>
+      <w:i/>
+      <w:sz w:val="22"/>
+    </w:rPr>
+  </w:style>
+  <w:style w:type="paragraph" w:styleId="Ttulo7">
+    <w:name w:val="heading 7"/>
+    <w:basedOn w:val="Normal"/>
+    <w:next w:val="Normal"/>
+    <w:qFormat/>
+    <w:rsid w:val="00D93670"/>
+    <w:pPr>
+      <w:numPr>
+        <w:ilvl w:val="6"/>
+        <w:numId w:val="4"/>
+      </w:numPr>
+      <w:spacing w:before="240" w:after="60"/>
+      <w:outlineLvl w:val="6"/>
+    </w:pPr>
+    <w:rPr>
+      <w:rFonts w:ascii="Arial" w:hAnsi="Arial"/>
+    </w:rPr>
+  </w:style>
+  <w:style w:type="paragraph" w:styleId="Ttulo8">
+    <w:name w:val="heading 8"/>
+    <w:basedOn w:val="Normal"/>
+    <w:next w:val="Normal"/>
+    <w:qFormat/>
+    <w:rsid w:val="00D93670"/>
+    <w:pPr>
+      <w:numPr>
+        <w:ilvl w:val="7"/>
+        <w:numId w:val="4"/>
+      </w:numPr>
+      <w:spacing w:before="240" w:after="60"/>
+      <w:outlineLvl w:val="7"/>
+    </w:pPr>
+    <w:rPr>
+      <w:rFonts w:ascii="Arial" w:hAnsi="Arial"/>
+      <w:i/>
+    </w:rPr>
+  </w:style>
+  <w:style w:type="paragraph" w:styleId="Ttulo9">
+    <w:name w:val="heading 9"/>
+    <w:basedOn w:val="Normal"/>
+    <w:next w:val="Normal"/>
+    <w:qFormat/>
+    <w:rsid w:val="00D93670"/>
+    <w:pPr>
+      <w:numPr>
+        <w:ilvl w:val="8"/>
+        <w:numId w:val="4"/>
+      </w:numPr>
+      <w:spacing w:before="240" w:after="60"/>
+      <w:outlineLvl w:val="8"/>
+    </w:pPr>
+    <w:rPr>
+      <w:rFonts w:ascii="Arial" w:hAnsi="Arial"/>
+      <w:b/>
+      <w:i/>
+      <w:sz w:val="18"/>
+    </w:rPr>
+  </w:style>
+  <w:style w:type="character" w:default="1" w:styleId="Fuentedeprrafopredeter">
+    <w:name w:val="Default Paragraph Font"/>
+    <w:uiPriority w:val="1"/>
+    <w:semiHidden/>
+    <w:unhideWhenUsed/>
+  </w:style>
+  <w:style w:type="table" w:default="1" w:styleId="Tablanormal">
+    <w:name w:val="Normal Table"/>
+    <w:uiPriority w:val="99"/>
+    <w:semiHidden/>
+    <w:unhideWhenUsed/>
+    <w:tblPr>
+      <w:tblInd w:w="0" w:type="dxa"/>
+      <w:tblCellMar>
+        <w:top w:w="0" w:type="dxa"/>
+        <w:left w:w="108" w:type="dxa"/>
+        <w:bottom w:w="0" w:type="dxa"/>
+        <w:right w:w="108" w:type="dxa"/>
+      </w:tblCellMar>
+    </w:tblPr>
+  </w:style>
+  <w:style w:type="numbering" w:default="1" w:styleId="Sinlista">
+    <w:name w:val="No List"/>
+    <w:uiPriority w:val="99"/>
+    <w:semiHidden/>
+    <w:unhideWhenUsed/>
+  </w:style>
+  <w:style w:type="paragraph" w:customStyle="1" w:styleId="p1a">
+    <w:name w:val="p1a"/>
+    <w:basedOn w:val="Normal"/>
+    <w:next w:val="Normal"/>
+    <w:qFormat/>
+    <w:rsid w:val="00D93670"/>
+    <w:pPr>
+      <w:ind w:firstLine="0"/>
+    </w:pPr>
+  </w:style>
+  <w:style w:type="paragraph" w:customStyle="1" w:styleId="abstract">
+    <w:name w:val="abstract"/>
+    <w:basedOn w:val="p1a"/>
+    <w:qFormat/>
+    <w:rsid w:val="00D93670"/>
+    <w:pPr>
+      <w:spacing w:before="600" w:after="120" w:line="220" w:lineRule="exact"/>
+      <w:ind w:left="567" w:right="567"/>
+      <w:contextualSpacing/>
+    </w:pPr>
+    <w:rPr>
+      <w:sz w:val="18"/>
+    </w:rPr>
+  </w:style>
+  <w:style w:type="paragraph" w:customStyle="1" w:styleId="address">
+    <w:name w:val="address"/>
+    <w:basedOn w:val="p1a"/>
+    <w:qFormat/>
+    <w:rsid w:val="00D93670"/>
+    <w:pPr>
+      <w:jc w:val="center"/>
+    </w:pPr>
+    <w:rPr>
+      <w:sz w:val="18"/>
+    </w:rPr>
+  </w:style>
+  <w:style w:type="paragraph" w:customStyle="1" w:styleId="author">
+    <w:name w:val="author"/>
+    <w:basedOn w:val="p1a"/>
+    <w:next w:val="address"/>
+    <w:qFormat/>
+    <w:rsid w:val="00D93670"/>
+    <w:pPr>
+      <w:spacing w:after="220"/>
+      <w:jc w:val="center"/>
+    </w:pPr>
+  </w:style>
+  <w:style w:type="paragraph" w:styleId="Epgrafe">
+    <w:name w:val="caption"/>
+    <w:basedOn w:val="Normal"/>
+    <w:next w:val="Normal"/>
+    <w:qFormat/>
+    <w:rsid w:val="00D93670"/>
+    <w:pPr>
+      <w:spacing w:before="120" w:after="120"/>
+    </w:pPr>
+    <w:rPr>
+      <w:b/>
+    </w:rPr>
+  </w:style>
+  <w:style w:type="paragraph" w:customStyle="1" w:styleId="image">
+    <w:name w:val="image"/>
+    <w:basedOn w:val="p1a"/>
+    <w:next w:val="p1a"/>
+    <w:qFormat/>
+    <w:rsid w:val="00D93670"/>
+    <w:pPr>
+      <w:spacing w:before="240" w:after="120" w:line="240" w:lineRule="auto"/>
+      <w:jc w:val="center"/>
+    </w:pPr>
+  </w:style>
+  <w:style w:type="paragraph" w:customStyle="1" w:styleId="bulletitem">
+    <w:name w:val="bullet item"/>
+    <w:basedOn w:val="Normal"/>
+    <w:qFormat/>
+    <w:rsid w:val="00D93670"/>
+    <w:pPr>
+      <w:numPr>
+        <w:numId w:val="1"/>
+      </w:numPr>
+      <w:spacing w:before="120" w:after="120"/>
+      <w:contextualSpacing/>
+    </w:pPr>
+  </w:style>
+  <w:style w:type="paragraph" w:customStyle="1" w:styleId="dashitem">
+    <w:name w:val="dash item"/>
+    <w:basedOn w:val="bulletitem"/>
+    <w:qFormat/>
+    <w:rsid w:val="00D93670"/>
+    <w:pPr>
+      <w:numPr>
+        <w:numId w:val="2"/>
+      </w:numPr>
+      <w:spacing w:before="80" w:after="80"/>
+    </w:pPr>
+  </w:style>
+  <w:style w:type="paragraph" w:customStyle="1" w:styleId="equation">
+    <w:name w:val="equation"/>
+    <w:basedOn w:val="Normal"/>
+    <w:next w:val="p1a"/>
+    <w:qFormat/>
+    <w:rsid w:val="00D93670"/>
+    <w:pPr>
+      <w:tabs>
+        <w:tab w:val="center" w:pos="3175"/>
+        <w:tab w:val="right" w:pos="6917"/>
+      </w:tabs>
+      <w:spacing w:before="120" w:after="120"/>
+      <w:ind w:right="567" w:firstLine="0"/>
+      <w:jc w:val="center"/>
+    </w:pPr>
+  </w:style>
+  <w:style w:type="paragraph" w:customStyle="1" w:styleId="figurecaption">
+    <w:name w:val="figure caption"/>
+    <w:basedOn w:val="Normal"/>
+    <w:next w:val="p1a"/>
+    <w:qFormat/>
+    <w:rsid w:val="00D93670"/>
+    <w:pPr>
+      <w:keepNext/>
+      <w:keepLines/>
+      <w:spacing w:before="120" w:after="240" w:line="220" w:lineRule="exact"/>
+      <w:ind w:firstLine="0"/>
+      <w:jc w:val="center"/>
+    </w:pPr>
+    <w:rPr>
+      <w:sz w:val="18"/>
+    </w:rPr>
+  </w:style>
+  <w:style w:type="paragraph" w:styleId="Textonotapie">
+    <w:name w:val="footnote text"/>
+    <w:basedOn w:val="Normal"/>
+    <w:semiHidden/>
+    <w:rsid w:val="00D93670"/>
+    <w:pPr>
+      <w:tabs>
+        <w:tab w:val="left" w:pos="198"/>
+      </w:tabs>
+      <w:spacing w:line="220" w:lineRule="exact"/>
+      <w:ind w:left="198" w:hanging="198"/>
+    </w:pPr>
+    <w:rPr>
+      <w:sz w:val="18"/>
+    </w:rPr>
+  </w:style>
+  <w:style w:type="character" w:styleId="Hipervnculo">
+    <w:name w:val="Hyperlink"/>
+    <w:basedOn w:val="Fuentedeprrafopredeter"/>
+    <w:rsid w:val="00D93670"/>
+    <w:rPr>
+      <w:color w:val="0000FF"/>
+      <w:u w:val="single"/>
+    </w:rPr>
+  </w:style>
+  <w:style w:type="character" w:styleId="Refdenotaalpie">
+    <w:name w:val="footnote reference"/>
+    <w:basedOn w:val="Fuentedeprrafopredeter"/>
+    <w:semiHidden/>
+    <w:rsid w:val="00D93670"/>
+    <w:rPr>
+      <w:position w:val="6"/>
+      <w:sz w:val="12"/>
+      <w:vertAlign w:val="baseline"/>
+    </w:rPr>
+  </w:style>
+  <w:style w:type="paragraph" w:styleId="Piedepgina">
+    <w:name w:val="footer"/>
+    <w:basedOn w:val="Normal"/>
+    <w:rsid w:val="00D93670"/>
+    <w:pPr>
+      <w:tabs>
+        <w:tab w:val="center" w:pos="4536"/>
+        <w:tab w:val="right" w:pos="9072"/>
+      </w:tabs>
+    </w:pPr>
+  </w:style>
+  <w:style w:type="paragraph" w:customStyle="1" w:styleId="heading1">
+    <w:name w:val="heading1"/>
+    <w:basedOn w:val="Ttulo1"/>
+    <w:next w:val="p1a"/>
+    <w:qFormat/>
+    <w:rsid w:val="004D7C52"/>
+  </w:style>
+  <w:style w:type="paragraph" w:customStyle="1" w:styleId="heading2">
+    <w:name w:val="heading2"/>
+    <w:basedOn w:val="Ttulo2"/>
+    <w:next w:val="p1a"/>
+    <w:qFormat/>
+    <w:rsid w:val="004D7C52"/>
+  </w:style>
+  <w:style w:type="paragraph" w:customStyle="1" w:styleId="heading3">
+    <w:name w:val="heading3"/>
+    <w:basedOn w:val="Ttulo3"/>
+    <w:next w:val="Normal"/>
+    <w:qFormat/>
+    <w:rsid w:val="00D06D6C"/>
+    <w:pPr>
+      <w:keepNext w:val="0"/>
+      <w:keepLines w:val="0"/>
+      <w:numPr>
+        <w:ilvl w:val="0"/>
+        <w:numId w:val="0"/>
+      </w:numPr>
+      <w:suppressAutoHyphens w:val="0"/>
+      <w:spacing w:after="0"/>
+      <w:jc w:val="both"/>
+    </w:pPr>
+    <w:rPr>
+      <w:b w:val="0"/>
+    </w:rPr>
+  </w:style>
+  <w:style w:type="paragraph" w:customStyle="1" w:styleId="heading4">
+    <w:name w:val="heading4"/>
+    <w:basedOn w:val="Ttulo4"/>
+    <w:next w:val="Normal"/>
+    <w:qFormat/>
+    <w:rsid w:val="00D06D6C"/>
+    <w:pPr>
+      <w:keepNext w:val="0"/>
+      <w:spacing w:after="0"/>
+      <w:jc w:val="both"/>
+    </w:pPr>
+    <w:rPr>
+      <w:i w:val="0"/>
+    </w:rPr>
+  </w:style>
+  <w:style w:type="paragraph" w:styleId="Encabezado">
+    <w:name w:val="header"/>
+    <w:basedOn w:val="p1a"/>
+    <w:link w:val="EncabezadoCar"/>
+    <w:rsid w:val="00D93670"/>
+    <w:pPr>
+      <w:spacing w:line="220" w:lineRule="exact"/>
+    </w:pPr>
+    <w:rPr>
+      <w:sz w:val="18"/>
+    </w:rPr>
+  </w:style>
+  <w:style w:type="paragraph" w:customStyle="1" w:styleId="programcode">
+    <w:name w:val="programcode"/>
+    <w:basedOn w:val="Normal"/>
+    <w:qFormat/>
+    <w:rsid w:val="00D93670"/>
+    <w:pPr>
+      <w:tabs>
+        <w:tab w:val="left" w:pos="454"/>
+        <w:tab w:val="left" w:pos="680"/>
+        <w:tab w:val="left" w:pos="907"/>
+        <w:tab w:val="left" w:pos="1134"/>
+        <w:tab w:val="left" w:pos="1361"/>
+        <w:tab w:val="left" w:pos="1588"/>
+        <w:tab w:val="left" w:pos="1814"/>
+        <w:tab w:val="left" w:pos="2041"/>
+        <w:tab w:val="left" w:pos="2268"/>
+        <w:tab w:val="left" w:pos="2495"/>
+        <w:tab w:val="left" w:pos="2722"/>
+        <w:tab w:val="left" w:pos="2948"/>
+        <w:tab w:val="left" w:pos="3175"/>
+        <w:tab w:val="left" w:pos="3402"/>
+        <w:tab w:val="left" w:pos="3629"/>
+        <w:tab w:val="left" w:pos="3856"/>
+        <w:tab w:val="left" w:pos="4082"/>
+        <w:tab w:val="left" w:pos="4309"/>
+        <w:tab w:val="left" w:pos="4536"/>
+        <w:tab w:val="left" w:pos="4763"/>
+        <w:tab w:val="left" w:pos="4990"/>
+        <w:tab w:val="left" w:pos="5216"/>
+        <w:tab w:val="left" w:pos="5443"/>
+        <w:tab w:val="left" w:pos="5670"/>
+        <w:tab w:val="left" w:pos="5897"/>
+        <w:tab w:val="left" w:pos="6124"/>
+        <w:tab w:val="left" w:pos="6350"/>
+        <w:tab w:val="left" w:pos="6577"/>
+      </w:tabs>
+      <w:spacing w:before="120" w:after="120"/>
+      <w:ind w:left="227" w:firstLine="0"/>
+      <w:contextualSpacing/>
+      <w:jc w:val="left"/>
+    </w:pPr>
+    <w:rPr>
+      <w:rFonts w:ascii="Courier" w:hAnsi="Courier"/>
+    </w:rPr>
+  </w:style>
+  <w:style w:type="paragraph" w:customStyle="1" w:styleId="referenceitem">
+    <w:name w:val="referenceitem"/>
+    <w:basedOn w:val="Normal"/>
+    <w:qFormat/>
+    <w:rsid w:val="00D93670"/>
+    <w:pPr>
+      <w:spacing w:line="220" w:lineRule="exact"/>
+      <w:ind w:left="227" w:hanging="227"/>
+    </w:pPr>
+    <w:rPr>
+      <w:sz w:val="18"/>
+    </w:rPr>
+  </w:style>
+  <w:style w:type="paragraph" w:customStyle="1" w:styleId="runninghead-left">
+    <w:name w:val="running head - left"/>
+    <w:basedOn w:val="Encabezado"/>
+    <w:link w:val="runninghead-leftZchn"/>
+    <w:rsid w:val="00D93670"/>
+    <w:rPr>
+      <w:szCs w:val="18"/>
+    </w:rPr>
+  </w:style>
+  <w:style w:type="paragraph" w:customStyle="1" w:styleId="runninghead-right">
+    <w:name w:val="running head - right"/>
+    <w:basedOn w:val="Encabezado"/>
+    <w:rsid w:val="00D93670"/>
+    <w:pPr>
+      <w:jc w:val="right"/>
+    </w:pPr>
+    <w:rPr>
+      <w:bCs/>
+      <w:szCs w:val="18"/>
+    </w:rPr>
+  </w:style>
+  <w:style w:type="character" w:styleId="Nmerodepgina">
+    <w:name w:val="page number"/>
+    <w:basedOn w:val="Fuentedeprrafopredeter"/>
+    <w:rsid w:val="00D93670"/>
+    <w:rPr>
+      <w:sz w:val="18"/>
+    </w:rPr>
+  </w:style>
+  <w:style w:type="paragraph" w:customStyle="1" w:styleId="tablecaption">
+    <w:name w:val="table caption"/>
+    <w:basedOn w:val="Normal"/>
+    <w:next w:val="Normal"/>
+    <w:qFormat/>
+    <w:rsid w:val="00D93670"/>
+    <w:pPr>
+      <w:keepNext/>
+      <w:keepLines/>
+      <w:spacing w:before="240" w:after="120" w:line="220" w:lineRule="exact"/>
+      <w:ind w:firstLine="0"/>
+      <w:jc w:val="center"/>
+    </w:pPr>
+    <w:rPr>
+      <w:sz w:val="18"/>
+      <w:lang w:val="de-DE"/>
+    </w:rPr>
+  </w:style>
+  <w:style w:type="paragraph" w:customStyle="1" w:styleId="Ttulo10">
+    <w:name w:val="Título1"/>
+    <w:basedOn w:val="p1a"/>
+    <w:next w:val="author"/>
+    <w:qFormat/>
+    <w:rsid w:val="00D93670"/>
+    <w:pPr>
+      <w:keepNext/>
+      <w:keepLines/>
+      <w:pageBreakBefore/>
+      <w:suppressAutoHyphens/>
+      <w:spacing w:after="460" w:line="348" w:lineRule="exact"/>
+      <w:jc w:val="center"/>
+    </w:pPr>
+    <w:rPr>
+      <w:b/>
+      <w:sz w:val="28"/>
+    </w:rPr>
+  </w:style>
+  <w:style w:type="paragraph" w:customStyle="1" w:styleId="keywords">
+    <w:name w:val="keywords"/>
+    <w:basedOn w:val="abstract"/>
+    <w:qFormat/>
+    <w:rsid w:val="00D93670"/>
+    <w:pPr>
+      <w:spacing w:before="240"/>
+      <w:jc w:val="left"/>
+    </w:pPr>
+  </w:style>
+  <w:style w:type="paragraph" w:customStyle="1" w:styleId="e-mail">
+    <w:name w:val="e-mail"/>
+    <w:basedOn w:val="address"/>
+    <w:next w:val="address"/>
+    <w:qFormat/>
+    <w:rsid w:val="00D93670"/>
+    <w:rPr>
+      <w:rFonts w:ascii="Courier" w:hAnsi="Courier"/>
+    </w:rPr>
+  </w:style>
+  <w:style w:type="character" w:customStyle="1" w:styleId="EncabezadoCar">
+    <w:name w:val="Encabezado Car"/>
+    <w:basedOn w:val="Fuentedeprrafopredeter"/>
+    <w:link w:val="Encabezado"/>
+    <w:rsid w:val="007608F0"/>
+    <w:rPr>
+      <w:sz w:val="18"/>
+      <w:lang w:val="en-US"/>
+    </w:rPr>
+  </w:style>
+  <w:style w:type="character" w:customStyle="1" w:styleId="runninghead-leftZchn">
+    <w:name w:val="running head - left Zchn"/>
+    <w:basedOn w:val="EncabezadoCar"/>
+    <w:link w:val="runninghead-left"/>
+    <w:rsid w:val="007608F0"/>
+    <w:rPr>
+      <w:sz w:val="18"/>
+      <w:szCs w:val="18"/>
+      <w:lang w:val="en-US"/>
+    </w:rPr>
+  </w:style>
+  <w:style w:type="paragraph" w:styleId="Textosinformato">
+    <w:name w:val="Plain Text"/>
+    <w:basedOn w:val="Normal"/>
+    <w:link w:val="TextosinformatoCar"/>
+    <w:rsid w:val="0035112D"/>
+    <w:pPr>
+      <w:spacing w:line="240" w:lineRule="auto"/>
+    </w:pPr>
+    <w:rPr>
+      <w:rFonts w:ascii="Consolas" w:hAnsi="Consolas"/>
+      <w:sz w:val="21"/>
+      <w:szCs w:val="21"/>
+    </w:rPr>
+  </w:style>
+  <w:style w:type="character" w:customStyle="1" w:styleId="TextosinformatoCar">
+    <w:name w:val="Texto sin formato Car"/>
+    <w:basedOn w:val="Fuentedeprrafopredeter"/>
+    <w:link w:val="Textosinformato"/>
+    <w:rsid w:val="0035112D"/>
+    <w:rPr>
+      <w:rFonts w:ascii="Consolas" w:hAnsi="Consolas"/>
+      <w:sz w:val="21"/>
+      <w:szCs w:val="21"/>
+      <w:lang w:val="en-US"/>
+    </w:rPr>
+  </w:style>
+  <w:style w:type="paragraph" w:customStyle="1" w:styleId="numbereditem">
+    <w:name w:val="numbered item"/>
+    <w:basedOn w:val="Normal"/>
+    <w:qFormat/>
+    <w:rsid w:val="00D93670"/>
+    <w:pPr>
+      <w:numPr>
+        <w:numId w:val="3"/>
+      </w:numPr>
+      <w:spacing w:before="120" w:after="120"/>
+      <w:contextualSpacing/>
+    </w:pPr>
+  </w:style>
+  <w:style w:type="table" w:styleId="Tablaconcuadrcula">
+    <w:name w:val="Table Grid"/>
+    <w:basedOn w:val="Tablanormal"/>
+    <w:rsid w:val="006D7602"/>
+    <w:tblPr>
+      <w:tblBorders>
+        <w:top w:val="single" w:sz="4" w:space="0" w:color="auto"/>
+        <w:left w:val="single" w:sz="4" w:space="0" w:color="auto"/>
+        <w:bottom w:val="single" w:sz="4" w:space="0" w:color="auto"/>
+        <w:right w:val="single" w:sz="4" w:space="0" w:color="auto"/>
+        <w:insideH w:val="single" w:sz="4" w:space="0" w:color="auto"/>
+        <w:insideV w:val="single" w:sz="4" w:space="0" w:color="auto"/>
+      </w:tblBorders>
+    </w:tblPr>
+  </w:style>
+  <w:style w:type="table" w:styleId="Tablaclsica1">
+    <w:name w:val="Table Classic 1"/>
+    <w:basedOn w:val="Tablanormal"/>
+    <w:rsid w:val="006D7602"/>
+    <w:pPr>
+      <w:overflowPunct w:val="0"/>
+      <w:autoSpaceDE w:val="0"/>
+      <w:autoSpaceDN w:val="0"/>
+      <w:adjustRightInd w:val="0"/>
+      <w:spacing w:line="240" w:lineRule="exact"/>
+      <w:ind w:firstLine="227"/>
+      <w:jc w:val="both"/>
+      <w:textAlignment w:val="baseline"/>
+    </w:pPr>
+    <w:tblPr>
+      <w:tblBorders>
+        <w:top w:val="single" w:sz="12" w:space="0" w:color="000000"/>
+        <w:bottom w:val="single" w:sz="12" w:space="0" w:color="000000"/>
+      </w:tblBorders>
+    </w:tblPr>
+    <w:tcPr>
+      <w:shd w:val="clear" w:color="auto" w:fill="auto"/>
+    </w:tcPr>
+    <w:tblStylePr w:type="firstRow">
+      <w:rPr>
+        <w:i/>
+        <w:iCs/>
+      </w:rPr>
+      <w:tblPr/>
+      <w:tcPr>
+        <w:tcBorders>
+          <w:bottom w:val="single" w:sz="6" w:space="0" w:color="000000"/>
+          <w:tl2br w:val="none" w:sz="0" w:space="0" w:color="auto"/>
+          <w:tr2bl w:val="none" w:sz="0" w:space="0" w:color="auto"/>
+        </w:tcBorders>
+      </w:tcPr>
+    </w:tblStylePr>
+    <w:tblStylePr w:type="lastRow">
+      <w:rPr>
+        <w:color w:val="auto"/>
+      </w:rPr>
+      <w:tblPr/>
+      <w:tcPr>
+        <w:tcBorders>
+          <w:top w:val="single" w:sz="6" w:space="0" w:color="000000"/>
+          <w:tl2br w:val="none" w:sz="0" w:space="0" w:color="auto"/>
+          <w:tr2bl w:val="none" w:sz="0" w:space="0" w:color="auto"/>
+        </w:tcBorders>
+      </w:tcPr>
+    </w:tblStylePr>
+    <w:tblStylePr w:type="firstCol">
+      <w:tblPr/>
+      <w:tcPr>
+        <w:tcBorders>
+          <w:right w:val="single" w:sz="6" w:space="0" w:color="000000"/>
+          <w:tl2br w:val="none" w:sz="0" w:space="0" w:color="auto"/>
+          <w:tr2bl w:val="none" w:sz="0" w:space="0" w:color="auto"/>
+        </w:tcBorders>
+      </w:tcPr>
+    </w:tblStylePr>
+    <w:tblStylePr w:type="neCell">
+      <w:rPr>
+        <w:b/>
+        <w:bCs/>
+        <w:i w:val="0"/>
+        <w:iCs w:val="0"/>
+      </w:rPr>
+      <w:tblPr/>
+      <w:tcPr>
+        <w:tcBorders>
+          <w:tl2br w:val="none" w:sz="0" w:space="0" w:color="auto"/>
+          <w:tr2bl w:val="none" w:sz="0" w:space="0" w:color="auto"/>
+        </w:tcBorders>
+      </w:tcPr>
+    </w:tblStylePr>
+    <w:tblStylePr w:type="swCell">
+      <w:rPr>
+        <w:b/>
+        <w:bCs/>
+      </w:rPr>
+      <w:tblPr/>
+      <w:tcPr>
+        <w:tcBorders>
+          <w:tl2br w:val="none" w:sz="0" w:space="0" w:color="auto"/>
+          <w:tr2bl w:val="none" w:sz="0" w:space="0" w:color="auto"/>
+        </w:tcBorders>
+      </w:tcPr>
+    </w:tblStylePr>
+  </w:style>
+  <w:style w:type="table" w:styleId="Tablabsica2">
+    <w:name w:val="Table Simple 2"/>
+    <w:basedOn w:val="Tablanormal"/>
+    <w:rsid w:val="006D7602"/>
+    <w:pPr>
+      <w:overflowPunct w:val="0"/>
+      <w:autoSpaceDE w:val="0"/>
+      <w:autoSpaceDN w:val="0"/>
+      <w:adjustRightInd w:val="0"/>
+      <w:spacing w:line="240" w:lineRule="exact"/>
+      <w:ind w:firstLine="227"/>
+      <w:jc w:val="both"/>
+      <w:textAlignment w:val="baseline"/>
+    </w:pPr>
+    <w:tblPr/>
+    <w:tblStylePr w:type="firstRow">
+      <w:rPr>
+        <w:b/>
+        <w:bCs/>
+      </w:rPr>
+      <w:tblPr/>
+      <w:tcPr>
+        <w:tcBorders>
+          <w:bottom w:val="single" w:sz="12" w:space="0" w:color="000000"/>
+          <w:tl2br w:val="none" w:sz="0" w:space="0" w:color="auto"/>
+          <w:tr2bl w:val="none" w:sz="0" w:space="0" w:color="auto"/>
+        </w:tcBorders>
+      </w:tcPr>
+    </w:tblStylePr>
+    <w:tblStylePr w:type="lastRow">
+      <w:rPr>
+        <w:b/>
+        <w:bCs/>
+        <w:color w:val="auto"/>
+      </w:rPr>
+      <w:tblPr/>
+      <w:tcPr>
+        <w:tcBorders>
+          <w:top w:val="single" w:sz="6" w:space="0" w:color="000000"/>
+          <w:tl2br w:val="none" w:sz="0" w:space="0" w:color="auto"/>
+          <w:tr2bl w:val="none" w:sz="0" w:space="0" w:color="auto"/>
+        </w:tcBorders>
+      </w:tcPr>
+    </w:tblStylePr>
+    <w:tblStylePr w:type="firstCol">
+      <w:rPr>
+        <w:b/>
+        <w:bCs/>
+      </w:rPr>
+      <w:tblPr/>
+      <w:tcPr>
+        <w:tcBorders>
+          <w:right w:val="single" w:sz="12" w:space="0" w:color="000000"/>
+          <w:tl2br w:val="none" w:sz="0" w:space="0" w:color="auto"/>
+          <w:tr2bl w:val="none" w:sz="0" w:space="0" w:color="auto"/>
+        </w:tcBorders>
+      </w:tcPr>
+    </w:tblStylePr>
+    <w:tblStylePr w:type="lastCol">
+      <w:rPr>
+        <w:b/>
+        <w:bCs/>
+      </w:rPr>
+      <w:tblPr/>
+      <w:tcPr>
+        <w:tcBorders>
+          <w:left w:val="single" w:sz="6" w:space="0" w:color="000000"/>
+          <w:tl2br w:val="none" w:sz="0" w:space="0" w:color="auto"/>
+          <w:tr2bl w:val="none" w:sz="0" w:space="0" w:color="auto"/>
+        </w:tcBorders>
+      </w:tcPr>
+    </w:tblStylePr>
+    <w:tblStylePr w:type="neCell">
+      <w:rPr>
+        <w:b/>
+        <w:bCs/>
+      </w:rPr>
+      <w:tblPr/>
+      <w:tcPr>
+        <w:tcBorders>
+          <w:left w:val="none" w:sz="0" w:space="0" w:color="auto"/>
+          <w:tl2br w:val="none" w:sz="0" w:space="0" w:color="auto"/>
+          <w:tr2bl w:val="none" w:sz="0" w:space="0" w:color="auto"/>
+        </w:tcBorders>
+      </w:tcPr>
+    </w:tblStylePr>
+    <w:tblStylePr w:type="swCell">
+      <w:rPr>
+        <w:b/>
+        <w:bCs/>
+      </w:rPr>
+      <w:tblPr/>
+      <w:tcPr>
+        <w:tcBorders>
+          <w:top w:val="none" w:sz="0" w:space="0" w:color="auto"/>
+          <w:tl2br w:val="none" w:sz="0" w:space="0" w:color="auto"/>
+          <w:tr2bl w:val="none" w:sz="0" w:space="0" w:color="auto"/>
+        </w:tcBorders>
+      </w:tcPr>
+    </w:tblStylePr>
+  </w:style>
+  <w:style w:type="paragraph" w:styleId="Textodeglobo">
+    <w:name w:val="Balloon Text"/>
+    <w:basedOn w:val="Normal"/>
+    <w:link w:val="TextodegloboCar"/>
+    <w:rsid w:val="00A3374C"/>
+    <w:pPr>
+      <w:spacing w:line="240" w:lineRule="auto"/>
+    </w:pPr>
+    <w:rPr>
+      <w:rFonts w:ascii="Tahoma" w:hAnsi="Tahoma" w:cs="Tahoma"/>
+      <w:sz w:val="16"/>
+      <w:szCs w:val="16"/>
+    </w:rPr>
+  </w:style>
+  <w:style w:type="character" w:customStyle="1" w:styleId="TextodegloboCar">
+    <w:name w:val="Texto de globo Car"/>
+    <w:basedOn w:val="Fuentedeprrafopredeter"/>
+    <w:link w:val="Textodeglobo"/>
+    <w:rsid w:val="00A3374C"/>
+    <w:rPr>
+      <w:rFonts w:ascii="Tahoma" w:hAnsi="Tahoma" w:cs="Tahoma"/>
+      <w:sz w:val="16"/>
+      <w:szCs w:val="16"/>
+      <w:lang w:val="en-US"/>
+    </w:rPr>
+  </w:style>
+  <w:style w:type="character" w:customStyle="1" w:styleId="go">
+    <w:name w:val="go"/>
+    <w:basedOn w:val="Fuentedeprrafopredeter"/>
+    <w:rsid w:val="00BA5E10"/>
+  </w:style>
+  <w:style w:type="character" w:customStyle="1" w:styleId="gi">
+    <w:name w:val="gi"/>
+    <w:basedOn w:val="Fuentedeprrafopredeter"/>
+    <w:rsid w:val="00BA5E10"/>
   </w:style>
 </w:styles>
 </file>
@@ -5505,7 +6353,7 @@
 </file>
 
 <file path=customXml/itemProps1.xml><?xml version="1.0" encoding="utf-8"?>
-<ds:datastoreItem xmlns:ds="http://schemas.openxmlformats.org/officeDocument/2006/customXml" ds:itemID="{E7FC0B7E-2D8D-4173-86DD-130B7E381517}">
+<ds:datastoreItem xmlns:ds="http://schemas.openxmlformats.org/officeDocument/2006/customXml" ds:itemID="{C0A37F32-8D4F-47C4-B40F-649344C9A4C8}">
   <ds:schemaRefs>
     <ds:schemaRef ds:uri="http://schemas.openxmlformats.org/officeDocument/2006/bibliography"/>
   </ds:schemaRefs>

</xml_diff>